<commit_message>
done Film and Theater
</commit_message>
<xml_diff>
--- a/22-_Usecase.docx
+++ b/22-_Usecase.docx
@@ -190,8 +190,6 @@
         </w:rPr>
         <w:t>(13)</w:t>
       </w:r>
-      <w:bookmarkStart w:id="16" w:name="_GoBack"/>
-      <w:bookmarkEnd w:id="16"/>
     </w:p>
     <w:p>
       <w:pPr>
@@ -4864,21 +4862,208 @@
     </w:p>
     <w:p>
       <w:pPr>
-        <w:jc w:val="both"/>
-        <w:rPr>
-          <w:rFonts w:ascii="Times New Roman" w:hAnsi="Times New Roman" w:cs="Times New Roman"/>
-          <w:sz w:val="28"/>
-          <w:szCs w:val="28"/>
-        </w:rPr>
-      </w:pPr>
-      <w:r>
-        <w:rPr>
-          <w:rFonts w:ascii="Times New Roman" w:hAnsi="Times New Roman" w:cs="Times New Roman"/>
-          <w:sz w:val="28"/>
-          <w:szCs w:val="28"/>
-        </w:rPr>
-        <w:t>3) Các tình huống thay thế: Không có</w:t>
-      </w:r>
+        <w:numPr>
+          <w:ilvl w:val="0"/>
+          <w:numId w:val="26"/>
+        </w:numPr>
+        <w:jc w:val="both"/>
+        <w:rPr>
+          <w:rFonts w:ascii="Times New Roman" w:hAnsi="Times New Roman" w:cs="Times New Roman"/>
+          <w:sz w:val="28"/>
+          <w:szCs w:val="28"/>
+        </w:rPr>
+      </w:pPr>
+      <w:r>
+        <w:rPr>
+          <w:rFonts w:ascii="Times New Roman" w:hAnsi="Times New Roman" w:cs="Times New Roman"/>
+          <w:sz w:val="28"/>
+          <w:szCs w:val="28"/>
+        </w:rPr>
+        <w:t>Các tình huống thay thế:</w:t>
+      </w:r>
+    </w:p>
+    <w:p>
+      <w:pPr>
+        <w:spacing w:after="0" w:line="240" w:lineRule="auto"/>
+        <w:jc w:val="both"/>
+        <w:rPr>
+          <w:rFonts w:ascii="Times New Roman" w:hAnsi="Times New Roman" w:cs="Times New Roman"/>
+          <w:sz w:val="28"/>
+          <w:szCs w:val="28"/>
+        </w:rPr>
+      </w:pPr>
+      <w:r>
+        <w:rPr>
+          <w:rFonts w:hint="default" w:ascii="Times New Roman" w:hAnsi="Times New Roman" w:cs="Times New Roman"/>
+          <w:sz w:val="28"/>
+          <w:szCs w:val="28"/>
+          <w:lang w:val="en-US"/>
+        </w:rPr>
+        <w:t>a</w:t>
+      </w:r>
+      <w:r>
+        <w:rPr>
+          <w:rFonts w:ascii="Times New Roman" w:hAnsi="Times New Roman" w:cs="Times New Roman"/>
+          <w:sz w:val="28"/>
+          <w:szCs w:val="28"/>
+        </w:rPr>
+        <w:t xml:space="preserve">) </w:t>
+      </w:r>
+      <w:r>
+        <w:rPr>
+          <w:rFonts w:hint="default" w:ascii="Times New Roman" w:hAnsi="Times New Roman" w:cs="Times New Roman"/>
+          <w:sz w:val="28"/>
+          <w:szCs w:val="28"/>
+          <w:lang w:val="en-US"/>
+        </w:rPr>
+        <w:t>Rạp phim</w:t>
+      </w:r>
+      <w:r>
+        <w:rPr>
+          <w:rFonts w:ascii="Times New Roman" w:hAnsi="Times New Roman" w:cs="Times New Roman"/>
+          <w:sz w:val="28"/>
+          <w:szCs w:val="28"/>
+        </w:rPr>
+        <w:t xml:space="preserve"> mới đã tồn tại</w:t>
+      </w:r>
+    </w:p>
+    <w:p>
+      <w:pPr>
+        <w:pStyle w:val="11"/>
+        <w:numPr>
+          <w:ilvl w:val="0"/>
+          <w:numId w:val="27"/>
+        </w:numPr>
+        <w:spacing w:after="0" w:line="240" w:lineRule="auto"/>
+        <w:jc w:val="both"/>
+        <w:rPr>
+          <w:rFonts w:ascii="Times New Roman" w:hAnsi="Times New Roman" w:cs="Times New Roman"/>
+          <w:sz w:val="28"/>
+          <w:szCs w:val="28"/>
+        </w:rPr>
+      </w:pPr>
+    </w:p>
+    <w:p>
+      <w:pPr>
+        <w:pStyle w:val="11"/>
+        <w:numPr>
+          <w:ilvl w:val="0"/>
+          <w:numId w:val="27"/>
+        </w:numPr>
+        <w:spacing w:after="0" w:line="240" w:lineRule="auto"/>
+        <w:jc w:val="both"/>
+        <w:rPr>
+          <w:rFonts w:ascii="Times New Roman" w:hAnsi="Times New Roman" w:cs="Times New Roman"/>
+          <w:sz w:val="28"/>
+          <w:szCs w:val="28"/>
+        </w:rPr>
+      </w:pPr>
+    </w:p>
+    <w:p>
+      <w:pPr>
+        <w:pStyle w:val="11"/>
+        <w:numPr>
+          <w:ilvl w:val="0"/>
+          <w:numId w:val="27"/>
+        </w:numPr>
+        <w:spacing w:after="0" w:line="240" w:lineRule="auto"/>
+        <w:jc w:val="both"/>
+        <w:rPr>
+          <w:rFonts w:ascii="Times New Roman" w:hAnsi="Times New Roman" w:cs="Times New Roman"/>
+          <w:sz w:val="28"/>
+          <w:szCs w:val="28"/>
+        </w:rPr>
+      </w:pPr>
+    </w:p>
+    <w:p>
+      <w:pPr>
+        <w:pStyle w:val="11"/>
+        <w:numPr>
+          <w:ilvl w:val="0"/>
+          <w:numId w:val="27"/>
+        </w:numPr>
+        <w:spacing w:after="0" w:line="240" w:lineRule="auto"/>
+        <w:jc w:val="both"/>
+        <w:rPr>
+          <w:rFonts w:ascii="Times New Roman" w:hAnsi="Times New Roman" w:cs="Times New Roman"/>
+          <w:sz w:val="28"/>
+          <w:szCs w:val="28"/>
+        </w:rPr>
+      </w:pPr>
+    </w:p>
+    <w:p>
+      <w:pPr>
+        <w:pStyle w:val="11"/>
+        <w:numPr>
+          <w:numId w:val="0"/>
+        </w:numPr>
+        <w:spacing w:after="0" w:line="240" w:lineRule="auto"/>
+        <w:ind w:left="360" w:leftChars="0"/>
+        <w:jc w:val="both"/>
+        <w:rPr>
+          <w:rFonts w:hint="default" w:ascii="Times New Roman" w:hAnsi="Times New Roman" w:cs="Times New Roman"/>
+          <w:sz w:val="28"/>
+          <w:szCs w:val="28"/>
+          <w:lang w:val="en-US"/>
+        </w:rPr>
+      </w:pPr>
+      <w:r>
+        <w:rPr>
+          <w:rFonts w:hint="default" w:ascii="Times New Roman" w:hAnsi="Times New Roman" w:cs="Times New Roman"/>
+          <w:sz w:val="28"/>
+          <w:szCs w:val="28"/>
+          <w:lang w:val="en-US"/>
+        </w:rPr>
+        <w:t xml:space="preserve">5b. </w:t>
+      </w:r>
+      <w:r>
+        <w:rPr>
+          <w:rFonts w:ascii="Times New Roman" w:hAnsi="Times New Roman" w:cs="Times New Roman"/>
+          <w:sz w:val="28"/>
+          <w:szCs w:val="28"/>
+        </w:rPr>
+        <w:t>Hệ thống thông báo “</w:t>
+      </w:r>
+      <w:r>
+        <w:rPr>
+          <w:rFonts w:hint="default" w:ascii="Times New Roman" w:hAnsi="Times New Roman" w:cs="Times New Roman"/>
+          <w:sz w:val="28"/>
+          <w:szCs w:val="28"/>
+          <w:lang w:val="en-US"/>
+        </w:rPr>
+        <w:t xml:space="preserve">Rạp </w:t>
+      </w:r>
+      <w:r>
+        <w:rPr>
+          <w:rFonts w:ascii="Times New Roman" w:hAnsi="Times New Roman" w:cs="Times New Roman"/>
+          <w:sz w:val="28"/>
+          <w:szCs w:val="28"/>
+        </w:rPr>
+        <w:t xml:space="preserve">phim đã tồn tại” và quay lại bước </w:t>
+      </w:r>
+      <w:r>
+        <w:rPr>
+          <w:rFonts w:hint="default" w:ascii="Times New Roman" w:hAnsi="Times New Roman" w:cs="Times New Roman"/>
+          <w:sz w:val="28"/>
+          <w:szCs w:val="28"/>
+          <w:lang w:val="en-US"/>
+        </w:rPr>
+        <w:t>3.</w:t>
+      </w:r>
+    </w:p>
+    <w:p>
+      <w:pPr>
+        <w:numPr>
+          <w:numId w:val="0"/>
+        </w:numPr>
+        <w:jc w:val="both"/>
+        <w:rPr>
+          <w:rFonts w:hint="default" w:ascii="Times New Roman" w:hAnsi="Times New Roman" w:cs="Times New Roman"/>
+          <w:sz w:val="28"/>
+          <w:szCs w:val="28"/>
+          <w:lang w:val="en-US"/>
+        </w:rPr>
+      </w:pPr>
     </w:p>
     <w:p>
       <w:pPr>
@@ -4994,7 +5179,7 @@
         <w:pStyle w:val="11"/>
         <w:numPr>
           <w:ilvl w:val="0"/>
-          <w:numId w:val="26"/>
+          <w:numId w:val="28"/>
         </w:numPr>
         <w:spacing w:after="0" w:line="240" w:lineRule="auto"/>
         <w:jc w:val="both"/>
@@ -5018,7 +5203,7 @@
         <w:pStyle w:val="11"/>
         <w:numPr>
           <w:ilvl w:val="0"/>
-          <w:numId w:val="26"/>
+          <w:numId w:val="28"/>
         </w:numPr>
         <w:spacing w:after="0" w:line="240" w:lineRule="auto"/>
         <w:jc w:val="both"/>
@@ -5042,7 +5227,7 @@
         <w:pStyle w:val="11"/>
         <w:numPr>
           <w:ilvl w:val="0"/>
-          <w:numId w:val="26"/>
+          <w:numId w:val="28"/>
         </w:numPr>
         <w:spacing w:after="0" w:line="240" w:lineRule="auto"/>
         <w:jc w:val="both"/>
@@ -5066,7 +5251,7 @@
         <w:pStyle w:val="11"/>
         <w:numPr>
           <w:ilvl w:val="0"/>
-          <w:numId w:val="26"/>
+          <w:numId w:val="28"/>
         </w:numPr>
         <w:spacing w:after="0" w:line="240" w:lineRule="auto"/>
         <w:jc w:val="both"/>
@@ -5090,7 +5275,7 @@
         <w:pStyle w:val="11"/>
         <w:numPr>
           <w:ilvl w:val="0"/>
-          <w:numId w:val="26"/>
+          <w:numId w:val="28"/>
         </w:numPr>
         <w:spacing w:after="0" w:line="240" w:lineRule="auto"/>
         <w:jc w:val="both"/>
@@ -5113,7 +5298,7 @@
       <w:pPr>
         <w:numPr>
           <w:ilvl w:val="0"/>
-          <w:numId w:val="26"/>
+          <w:numId w:val="28"/>
         </w:numPr>
         <w:spacing w:after="0" w:line="240" w:lineRule="auto"/>
         <w:jc w:val="both"/>
@@ -5175,55 +5360,55 @@
         <w:pStyle w:val="11"/>
         <w:numPr>
           <w:ilvl w:val="0"/>
-          <w:numId w:val="27"/>
-        </w:numPr>
-        <w:spacing w:after="0" w:line="240" w:lineRule="auto"/>
-        <w:jc w:val="both"/>
-        <w:rPr>
-          <w:rFonts w:ascii="Times New Roman" w:hAnsi="Times New Roman" w:cs="Times New Roman"/>
-          <w:sz w:val="28"/>
-          <w:szCs w:val="28"/>
-        </w:rPr>
-      </w:pPr>
-    </w:p>
-    <w:p>
-      <w:pPr>
-        <w:pStyle w:val="11"/>
-        <w:numPr>
-          <w:ilvl w:val="0"/>
-          <w:numId w:val="27"/>
-        </w:numPr>
-        <w:spacing w:after="0" w:line="240" w:lineRule="auto"/>
-        <w:jc w:val="both"/>
-        <w:rPr>
-          <w:rFonts w:ascii="Times New Roman" w:hAnsi="Times New Roman" w:cs="Times New Roman"/>
-          <w:sz w:val="28"/>
-          <w:szCs w:val="28"/>
-        </w:rPr>
-      </w:pPr>
-    </w:p>
-    <w:p>
-      <w:pPr>
-        <w:pStyle w:val="11"/>
-        <w:numPr>
-          <w:ilvl w:val="0"/>
-          <w:numId w:val="27"/>
-        </w:numPr>
-        <w:spacing w:after="0" w:line="240" w:lineRule="auto"/>
-        <w:jc w:val="both"/>
-        <w:rPr>
-          <w:rFonts w:ascii="Times New Roman" w:hAnsi="Times New Roman" w:cs="Times New Roman"/>
-          <w:sz w:val="28"/>
-          <w:szCs w:val="28"/>
-        </w:rPr>
-      </w:pPr>
-    </w:p>
-    <w:p>
-      <w:pPr>
-        <w:pStyle w:val="11"/>
-        <w:numPr>
-          <w:ilvl w:val="0"/>
-          <w:numId w:val="27"/>
+          <w:numId w:val="29"/>
+        </w:numPr>
+        <w:spacing w:after="0" w:line="240" w:lineRule="auto"/>
+        <w:jc w:val="both"/>
+        <w:rPr>
+          <w:rFonts w:ascii="Times New Roman" w:hAnsi="Times New Roman" w:cs="Times New Roman"/>
+          <w:sz w:val="28"/>
+          <w:szCs w:val="28"/>
+        </w:rPr>
+      </w:pPr>
+    </w:p>
+    <w:p>
+      <w:pPr>
+        <w:pStyle w:val="11"/>
+        <w:numPr>
+          <w:ilvl w:val="0"/>
+          <w:numId w:val="29"/>
+        </w:numPr>
+        <w:spacing w:after="0" w:line="240" w:lineRule="auto"/>
+        <w:jc w:val="both"/>
+        <w:rPr>
+          <w:rFonts w:ascii="Times New Roman" w:hAnsi="Times New Roman" w:cs="Times New Roman"/>
+          <w:sz w:val="28"/>
+          <w:szCs w:val="28"/>
+        </w:rPr>
+      </w:pPr>
+    </w:p>
+    <w:p>
+      <w:pPr>
+        <w:pStyle w:val="11"/>
+        <w:numPr>
+          <w:ilvl w:val="0"/>
+          <w:numId w:val="29"/>
+        </w:numPr>
+        <w:spacing w:after="0" w:line="240" w:lineRule="auto"/>
+        <w:jc w:val="both"/>
+        <w:rPr>
+          <w:rFonts w:ascii="Times New Roman" w:hAnsi="Times New Roman" w:cs="Times New Roman"/>
+          <w:sz w:val="28"/>
+          <w:szCs w:val="28"/>
+        </w:rPr>
+      </w:pPr>
+    </w:p>
+    <w:p>
+      <w:pPr>
+        <w:pStyle w:val="11"/>
+        <w:numPr>
+          <w:ilvl w:val="0"/>
+          <w:numId w:val="29"/>
         </w:numPr>
         <w:spacing w:after="0" w:line="240" w:lineRule="auto"/>
         <w:jc w:val="both"/>
@@ -5388,7 +5573,7 @@
         <w:pStyle w:val="11"/>
         <w:numPr>
           <w:ilvl w:val="0"/>
-          <w:numId w:val="28"/>
+          <w:numId w:val="30"/>
         </w:numPr>
         <w:spacing w:after="0" w:line="240" w:lineRule="auto"/>
         <w:jc w:val="both"/>
@@ -5412,7 +5597,7 @@
         <w:pStyle w:val="11"/>
         <w:numPr>
           <w:ilvl w:val="0"/>
-          <w:numId w:val="28"/>
+          <w:numId w:val="30"/>
         </w:numPr>
         <w:spacing w:after="0" w:line="240" w:lineRule="auto"/>
         <w:jc w:val="both"/>
@@ -5436,7 +5621,7 @@
         <w:pStyle w:val="11"/>
         <w:numPr>
           <w:ilvl w:val="0"/>
-          <w:numId w:val="28"/>
+          <w:numId w:val="30"/>
         </w:numPr>
         <w:spacing w:after="0" w:line="240" w:lineRule="auto"/>
         <w:jc w:val="both"/>
@@ -5460,7 +5645,7 @@
         <w:pStyle w:val="11"/>
         <w:numPr>
           <w:ilvl w:val="0"/>
-          <w:numId w:val="28"/>
+          <w:numId w:val="30"/>
         </w:numPr>
         <w:spacing w:after="0" w:line="240" w:lineRule="auto"/>
         <w:jc w:val="both"/>
@@ -5484,7 +5669,7 @@
         <w:pStyle w:val="11"/>
         <w:numPr>
           <w:ilvl w:val="0"/>
-          <w:numId w:val="28"/>
+          <w:numId w:val="30"/>
         </w:numPr>
         <w:spacing w:after="0" w:line="240" w:lineRule="auto"/>
         <w:jc w:val="both"/>
@@ -5508,7 +5693,7 @@
         <w:pStyle w:val="11"/>
         <w:numPr>
           <w:ilvl w:val="0"/>
-          <w:numId w:val="28"/>
+          <w:numId w:val="30"/>
         </w:numPr>
         <w:spacing w:after="0" w:line="240" w:lineRule="auto"/>
         <w:jc w:val="both"/>
@@ -5532,7 +5717,7 @@
         <w:pStyle w:val="11"/>
         <w:numPr>
           <w:ilvl w:val="0"/>
-          <w:numId w:val="28"/>
+          <w:numId w:val="30"/>
         </w:numPr>
         <w:spacing w:after="0" w:line="240" w:lineRule="auto"/>
         <w:jc w:val="both"/>
@@ -5594,55 +5779,55 @@
         <w:pStyle w:val="11"/>
         <w:numPr>
           <w:ilvl w:val="0"/>
-          <w:numId w:val="29"/>
-        </w:numPr>
-        <w:spacing w:after="0" w:line="240" w:lineRule="auto"/>
-        <w:jc w:val="both"/>
-        <w:rPr>
-          <w:rFonts w:ascii="Times New Roman" w:hAnsi="Times New Roman" w:cs="Times New Roman"/>
-          <w:sz w:val="28"/>
-          <w:szCs w:val="28"/>
-        </w:rPr>
-      </w:pPr>
-    </w:p>
-    <w:p>
-      <w:pPr>
-        <w:pStyle w:val="11"/>
-        <w:numPr>
-          <w:ilvl w:val="0"/>
-          <w:numId w:val="29"/>
-        </w:numPr>
-        <w:spacing w:after="0" w:line="240" w:lineRule="auto"/>
-        <w:jc w:val="both"/>
-        <w:rPr>
-          <w:rFonts w:ascii="Times New Roman" w:hAnsi="Times New Roman" w:cs="Times New Roman"/>
-          <w:sz w:val="28"/>
-          <w:szCs w:val="28"/>
-        </w:rPr>
-      </w:pPr>
-    </w:p>
-    <w:p>
-      <w:pPr>
-        <w:pStyle w:val="11"/>
-        <w:numPr>
-          <w:ilvl w:val="0"/>
-          <w:numId w:val="29"/>
-        </w:numPr>
-        <w:spacing w:after="0" w:line="240" w:lineRule="auto"/>
-        <w:jc w:val="both"/>
-        <w:rPr>
-          <w:rFonts w:ascii="Times New Roman" w:hAnsi="Times New Roman" w:cs="Times New Roman"/>
-          <w:sz w:val="28"/>
-          <w:szCs w:val="28"/>
-        </w:rPr>
-      </w:pPr>
-    </w:p>
-    <w:p>
-      <w:pPr>
-        <w:pStyle w:val="11"/>
-        <w:numPr>
-          <w:ilvl w:val="0"/>
-          <w:numId w:val="29"/>
+          <w:numId w:val="31"/>
+        </w:numPr>
+        <w:spacing w:after="0" w:line="240" w:lineRule="auto"/>
+        <w:jc w:val="both"/>
+        <w:rPr>
+          <w:rFonts w:ascii="Times New Roman" w:hAnsi="Times New Roman" w:cs="Times New Roman"/>
+          <w:sz w:val="28"/>
+          <w:szCs w:val="28"/>
+        </w:rPr>
+      </w:pPr>
+    </w:p>
+    <w:p>
+      <w:pPr>
+        <w:pStyle w:val="11"/>
+        <w:numPr>
+          <w:ilvl w:val="0"/>
+          <w:numId w:val="31"/>
+        </w:numPr>
+        <w:spacing w:after="0" w:line="240" w:lineRule="auto"/>
+        <w:jc w:val="both"/>
+        <w:rPr>
+          <w:rFonts w:ascii="Times New Roman" w:hAnsi="Times New Roman" w:cs="Times New Roman"/>
+          <w:sz w:val="28"/>
+          <w:szCs w:val="28"/>
+        </w:rPr>
+      </w:pPr>
+    </w:p>
+    <w:p>
+      <w:pPr>
+        <w:pStyle w:val="11"/>
+        <w:numPr>
+          <w:ilvl w:val="0"/>
+          <w:numId w:val="31"/>
+        </w:numPr>
+        <w:spacing w:after="0" w:line="240" w:lineRule="auto"/>
+        <w:jc w:val="both"/>
+        <w:rPr>
+          <w:rFonts w:ascii="Times New Roman" w:hAnsi="Times New Roman" w:cs="Times New Roman"/>
+          <w:sz w:val="28"/>
+          <w:szCs w:val="28"/>
+        </w:rPr>
+      </w:pPr>
+    </w:p>
+    <w:p>
+      <w:pPr>
+        <w:pStyle w:val="11"/>
+        <w:numPr>
+          <w:ilvl w:val="0"/>
+          <w:numId w:val="31"/>
         </w:numPr>
         <w:spacing w:after="0" w:line="240" w:lineRule="auto"/>
         <w:jc w:val="both"/>
@@ -5703,6 +5888,204 @@
     </w:p>
     <w:p>
       <w:pPr>
+        <w:spacing w:after="0" w:line="240" w:lineRule="auto"/>
+        <w:jc w:val="both"/>
+        <w:rPr>
+          <w:rFonts w:ascii="Times New Roman" w:hAnsi="Times New Roman" w:cs="Times New Roman"/>
+          <w:sz w:val="28"/>
+          <w:szCs w:val="28"/>
+        </w:rPr>
+      </w:pPr>
+      <w:r>
+        <w:rPr>
+          <w:rFonts w:hint="default" w:ascii="Times New Roman" w:hAnsi="Times New Roman" w:cs="Times New Roman"/>
+          <w:sz w:val="28"/>
+          <w:szCs w:val="28"/>
+          <w:lang w:val="en-US"/>
+        </w:rPr>
+        <w:t>b</w:t>
+      </w:r>
+      <w:r>
+        <w:rPr>
+          <w:rFonts w:ascii="Times New Roman" w:hAnsi="Times New Roman" w:cs="Times New Roman"/>
+          <w:sz w:val="28"/>
+          <w:szCs w:val="28"/>
+        </w:rPr>
+        <w:t>) Thông tin sau khi chỉnh sửa đã tồn tại</w:t>
+      </w:r>
+    </w:p>
+    <w:p>
+      <w:pPr>
+        <w:pStyle w:val="11"/>
+        <w:numPr>
+          <w:ilvl w:val="0"/>
+          <w:numId w:val="32"/>
+        </w:numPr>
+        <w:spacing w:after="0" w:line="240" w:lineRule="auto"/>
+        <w:jc w:val="both"/>
+        <w:rPr>
+          <w:rFonts w:ascii="Times New Roman" w:hAnsi="Times New Roman" w:cs="Times New Roman"/>
+          <w:sz w:val="28"/>
+          <w:szCs w:val="28"/>
+        </w:rPr>
+      </w:pPr>
+    </w:p>
+    <w:p>
+      <w:pPr>
+        <w:pStyle w:val="11"/>
+        <w:numPr>
+          <w:ilvl w:val="0"/>
+          <w:numId w:val="32"/>
+        </w:numPr>
+        <w:spacing w:after="0" w:line="240" w:lineRule="auto"/>
+        <w:jc w:val="both"/>
+        <w:rPr>
+          <w:rFonts w:ascii="Times New Roman" w:hAnsi="Times New Roman" w:cs="Times New Roman"/>
+          <w:sz w:val="28"/>
+          <w:szCs w:val="28"/>
+        </w:rPr>
+      </w:pPr>
+    </w:p>
+    <w:p>
+      <w:pPr>
+        <w:pStyle w:val="11"/>
+        <w:numPr>
+          <w:ilvl w:val="0"/>
+          <w:numId w:val="32"/>
+        </w:numPr>
+        <w:spacing w:after="0" w:line="240" w:lineRule="auto"/>
+        <w:jc w:val="both"/>
+        <w:rPr>
+          <w:rFonts w:ascii="Times New Roman" w:hAnsi="Times New Roman" w:cs="Times New Roman"/>
+          <w:sz w:val="28"/>
+          <w:szCs w:val="28"/>
+        </w:rPr>
+      </w:pPr>
+    </w:p>
+    <w:p>
+      <w:pPr>
+        <w:pStyle w:val="11"/>
+        <w:numPr>
+          <w:ilvl w:val="0"/>
+          <w:numId w:val="32"/>
+        </w:numPr>
+        <w:spacing w:after="0" w:line="240" w:lineRule="auto"/>
+        <w:jc w:val="both"/>
+        <w:rPr>
+          <w:rFonts w:ascii="Times New Roman" w:hAnsi="Times New Roman" w:cs="Times New Roman"/>
+          <w:sz w:val="28"/>
+          <w:szCs w:val="28"/>
+        </w:rPr>
+      </w:pPr>
+    </w:p>
+    <w:p>
+      <w:pPr>
+        <w:pStyle w:val="11"/>
+        <w:numPr>
+          <w:ilvl w:val="0"/>
+          <w:numId w:val="32"/>
+        </w:numPr>
+        <w:spacing w:after="0" w:line="240" w:lineRule="auto"/>
+        <w:jc w:val="both"/>
+        <w:rPr>
+          <w:rFonts w:ascii="Times New Roman" w:hAnsi="Times New Roman" w:cs="Times New Roman"/>
+          <w:sz w:val="28"/>
+          <w:szCs w:val="28"/>
+        </w:rPr>
+      </w:pPr>
+    </w:p>
+    <w:p>
+      <w:pPr>
+        <w:pStyle w:val="11"/>
+        <w:numPr>
+          <w:ilvl w:val="0"/>
+          <w:numId w:val="32"/>
+        </w:numPr>
+        <w:spacing w:after="0" w:line="240" w:lineRule="auto"/>
+        <w:jc w:val="both"/>
+        <w:rPr>
+          <w:rFonts w:ascii="Times New Roman" w:hAnsi="Times New Roman" w:cs="Times New Roman"/>
+          <w:sz w:val="28"/>
+          <w:szCs w:val="28"/>
+        </w:rPr>
+      </w:pPr>
+    </w:p>
+    <w:p>
+      <w:pPr>
+        <w:ind w:firstLine="280" w:firstLineChars="100"/>
+        <w:jc w:val="both"/>
+        <w:rPr>
+          <w:rFonts w:ascii="Times New Roman" w:hAnsi="Times New Roman" w:cs="Times New Roman"/>
+          <w:sz w:val="28"/>
+          <w:szCs w:val="28"/>
+        </w:rPr>
+      </w:pPr>
+      <w:r>
+        <w:rPr>
+          <w:rFonts w:hint="default" w:ascii="Times New Roman" w:hAnsi="Times New Roman" w:cs="Times New Roman"/>
+          <w:sz w:val="28"/>
+          <w:szCs w:val="28"/>
+          <w:lang w:val="en-US"/>
+        </w:rPr>
+        <w:t>7</w:t>
+      </w:r>
+      <w:r>
+        <w:rPr>
+          <w:rFonts w:ascii="Times New Roman" w:hAnsi="Times New Roman" w:cs="Times New Roman"/>
+          <w:sz w:val="28"/>
+          <w:szCs w:val="28"/>
+        </w:rPr>
+        <w:t>b. Hệ thống thông báo thông tin</w:t>
+      </w:r>
+      <w:r>
+        <w:rPr>
+          <w:rFonts w:hint="default" w:ascii="Times New Roman" w:hAnsi="Times New Roman" w:cs="Times New Roman"/>
+          <w:sz w:val="28"/>
+          <w:szCs w:val="28"/>
+          <w:lang w:val="en-US"/>
+        </w:rPr>
+        <w:t xml:space="preserve"> rạp</w:t>
+      </w:r>
+      <w:r>
+        <w:rPr>
+          <w:rFonts w:ascii="Times New Roman" w:hAnsi="Times New Roman" w:cs="Times New Roman"/>
+          <w:sz w:val="28"/>
+          <w:szCs w:val="28"/>
+        </w:rPr>
+        <w:t xml:space="preserve"> phim đã tồn tại và quay lại bước </w:t>
+      </w:r>
+      <w:r>
+        <w:rPr>
+          <w:rFonts w:hint="default" w:ascii="Times New Roman" w:hAnsi="Times New Roman" w:cs="Times New Roman"/>
+          <w:sz w:val="28"/>
+          <w:szCs w:val="28"/>
+          <w:lang w:val="en-US"/>
+        </w:rPr>
+        <w:t>5</w:t>
+      </w:r>
+      <w:bookmarkStart w:id="16" w:name="_GoBack"/>
+      <w:bookmarkEnd w:id="16"/>
+      <w:r>
+        <w:rPr>
+          <w:rFonts w:ascii="Times New Roman" w:hAnsi="Times New Roman" w:cs="Times New Roman"/>
+          <w:sz w:val="28"/>
+          <w:szCs w:val="28"/>
+        </w:rPr>
+        <w:t>.</w:t>
+      </w:r>
+    </w:p>
+    <w:p>
+      <w:pPr>
+        <w:jc w:val="both"/>
+        <w:rPr>
+          <w:rFonts w:ascii="Times New Roman" w:hAnsi="Times New Roman" w:cs="Times New Roman"/>
+          <w:sz w:val="28"/>
+          <w:szCs w:val="28"/>
+        </w:rPr>
+      </w:pPr>
+    </w:p>
+    <w:p>
+      <w:pPr>
         <w:jc w:val="both"/>
         <w:rPr>
           <w:rFonts w:ascii="Times New Roman" w:hAnsi="Times New Roman" w:cs="Times New Roman"/>
@@ -5815,7 +6198,7 @@
         <w:pStyle w:val="11"/>
         <w:numPr>
           <w:ilvl w:val="0"/>
-          <w:numId w:val="30"/>
+          <w:numId w:val="33"/>
         </w:numPr>
         <w:spacing w:after="0" w:line="240" w:lineRule="auto"/>
         <w:jc w:val="both"/>
@@ -5839,7 +6222,7 @@
         <w:pStyle w:val="11"/>
         <w:numPr>
           <w:ilvl w:val="0"/>
-          <w:numId w:val="30"/>
+          <w:numId w:val="33"/>
         </w:numPr>
         <w:spacing w:after="0" w:line="240" w:lineRule="auto"/>
         <w:jc w:val="both"/>
@@ -5863,7 +6246,7 @@
         <w:pStyle w:val="11"/>
         <w:numPr>
           <w:ilvl w:val="0"/>
-          <w:numId w:val="30"/>
+          <w:numId w:val="33"/>
         </w:numPr>
         <w:spacing w:after="0" w:line="240" w:lineRule="auto"/>
         <w:jc w:val="both"/>
@@ -5887,7 +6270,7 @@
         <w:pStyle w:val="11"/>
         <w:numPr>
           <w:ilvl w:val="0"/>
-          <w:numId w:val="30"/>
+          <w:numId w:val="33"/>
         </w:numPr>
         <w:spacing w:after="0" w:line="240" w:lineRule="auto"/>
         <w:jc w:val="both"/>
@@ -5911,7 +6294,7 @@
         <w:pStyle w:val="11"/>
         <w:numPr>
           <w:ilvl w:val="0"/>
-          <w:numId w:val="30"/>
+          <w:numId w:val="33"/>
         </w:numPr>
         <w:spacing w:after="0" w:line="240" w:lineRule="auto"/>
         <w:jc w:val="both"/>
@@ -5935,7 +6318,7 @@
         <w:pStyle w:val="11"/>
         <w:numPr>
           <w:ilvl w:val="0"/>
-          <w:numId w:val="30"/>
+          <w:numId w:val="33"/>
         </w:numPr>
         <w:spacing w:after="0" w:line="240" w:lineRule="auto"/>
         <w:jc w:val="both"/>
@@ -6059,7 +6442,7 @@
         <w:pStyle w:val="11"/>
         <w:numPr>
           <w:ilvl w:val="0"/>
-          <w:numId w:val="30"/>
+          <w:numId w:val="33"/>
         </w:numPr>
         <w:spacing w:after="0" w:line="240" w:lineRule="auto"/>
         <w:jc w:val="both"/>
@@ -6083,7 +6466,7 @@
         <w:pStyle w:val="11"/>
         <w:numPr>
           <w:ilvl w:val="0"/>
-          <w:numId w:val="30"/>
+          <w:numId w:val="33"/>
         </w:numPr>
         <w:spacing w:after="0" w:line="240" w:lineRule="auto"/>
         <w:jc w:val="both"/>
@@ -6145,71 +6528,71 @@
         <w:pStyle w:val="11"/>
         <w:numPr>
           <w:ilvl w:val="0"/>
-          <w:numId w:val="31"/>
-        </w:numPr>
-        <w:spacing w:after="0" w:line="240" w:lineRule="auto"/>
-        <w:jc w:val="both"/>
-        <w:rPr>
-          <w:rFonts w:ascii="Times New Roman" w:hAnsi="Times New Roman" w:cs="Times New Roman"/>
-          <w:sz w:val="28"/>
-          <w:szCs w:val="28"/>
-        </w:rPr>
-      </w:pPr>
-    </w:p>
-    <w:p>
-      <w:pPr>
-        <w:pStyle w:val="11"/>
-        <w:numPr>
-          <w:ilvl w:val="0"/>
-          <w:numId w:val="31"/>
-        </w:numPr>
-        <w:spacing w:after="0" w:line="240" w:lineRule="auto"/>
-        <w:jc w:val="both"/>
-        <w:rPr>
-          <w:rFonts w:ascii="Times New Roman" w:hAnsi="Times New Roman" w:cs="Times New Roman"/>
-          <w:sz w:val="28"/>
-          <w:szCs w:val="28"/>
-        </w:rPr>
-      </w:pPr>
-    </w:p>
-    <w:p>
-      <w:pPr>
-        <w:pStyle w:val="11"/>
-        <w:numPr>
-          <w:ilvl w:val="0"/>
-          <w:numId w:val="31"/>
-        </w:numPr>
-        <w:spacing w:after="0" w:line="240" w:lineRule="auto"/>
-        <w:jc w:val="both"/>
-        <w:rPr>
-          <w:rFonts w:ascii="Times New Roman" w:hAnsi="Times New Roman" w:cs="Times New Roman"/>
-          <w:sz w:val="28"/>
-          <w:szCs w:val="28"/>
-        </w:rPr>
-      </w:pPr>
-    </w:p>
-    <w:p>
-      <w:pPr>
-        <w:pStyle w:val="11"/>
-        <w:numPr>
-          <w:ilvl w:val="0"/>
-          <w:numId w:val="31"/>
-        </w:numPr>
-        <w:spacing w:after="0" w:line="240" w:lineRule="auto"/>
-        <w:jc w:val="both"/>
-        <w:rPr>
-          <w:rFonts w:ascii="Times New Roman" w:hAnsi="Times New Roman" w:cs="Times New Roman"/>
-          <w:sz w:val="28"/>
-          <w:szCs w:val="28"/>
-        </w:rPr>
-      </w:pPr>
-    </w:p>
-    <w:p>
-      <w:pPr>
-        <w:pStyle w:val="11"/>
-        <w:numPr>
-          <w:ilvl w:val="0"/>
-          <w:numId w:val="31"/>
+          <w:numId w:val="34"/>
+        </w:numPr>
+        <w:spacing w:after="0" w:line="240" w:lineRule="auto"/>
+        <w:jc w:val="both"/>
+        <w:rPr>
+          <w:rFonts w:ascii="Times New Roman" w:hAnsi="Times New Roman" w:cs="Times New Roman"/>
+          <w:sz w:val="28"/>
+          <w:szCs w:val="28"/>
+        </w:rPr>
+      </w:pPr>
+    </w:p>
+    <w:p>
+      <w:pPr>
+        <w:pStyle w:val="11"/>
+        <w:numPr>
+          <w:ilvl w:val="0"/>
+          <w:numId w:val="34"/>
+        </w:numPr>
+        <w:spacing w:after="0" w:line="240" w:lineRule="auto"/>
+        <w:jc w:val="both"/>
+        <w:rPr>
+          <w:rFonts w:ascii="Times New Roman" w:hAnsi="Times New Roman" w:cs="Times New Roman"/>
+          <w:sz w:val="28"/>
+          <w:szCs w:val="28"/>
+        </w:rPr>
+      </w:pPr>
+    </w:p>
+    <w:p>
+      <w:pPr>
+        <w:pStyle w:val="11"/>
+        <w:numPr>
+          <w:ilvl w:val="0"/>
+          <w:numId w:val="34"/>
+        </w:numPr>
+        <w:spacing w:after="0" w:line="240" w:lineRule="auto"/>
+        <w:jc w:val="both"/>
+        <w:rPr>
+          <w:rFonts w:ascii="Times New Roman" w:hAnsi="Times New Roman" w:cs="Times New Roman"/>
+          <w:sz w:val="28"/>
+          <w:szCs w:val="28"/>
+        </w:rPr>
+      </w:pPr>
+    </w:p>
+    <w:p>
+      <w:pPr>
+        <w:pStyle w:val="11"/>
+        <w:numPr>
+          <w:ilvl w:val="0"/>
+          <w:numId w:val="34"/>
+        </w:numPr>
+        <w:spacing w:after="0" w:line="240" w:lineRule="auto"/>
+        <w:jc w:val="both"/>
+        <w:rPr>
+          <w:rFonts w:ascii="Times New Roman" w:hAnsi="Times New Roman" w:cs="Times New Roman"/>
+          <w:sz w:val="28"/>
+          <w:szCs w:val="28"/>
+        </w:rPr>
+      </w:pPr>
+    </w:p>
+    <w:p>
+      <w:pPr>
+        <w:pStyle w:val="11"/>
+        <w:numPr>
+          <w:ilvl w:val="0"/>
+          <w:numId w:val="34"/>
         </w:numPr>
         <w:spacing w:after="0" w:line="240" w:lineRule="auto"/>
         <w:jc w:val="both"/>
@@ -6286,103 +6669,103 @@
         <w:pStyle w:val="11"/>
         <w:numPr>
           <w:ilvl w:val="0"/>
-          <w:numId w:val="32"/>
-        </w:numPr>
-        <w:spacing w:after="0" w:line="240" w:lineRule="auto"/>
-        <w:jc w:val="both"/>
-        <w:rPr>
-          <w:rFonts w:ascii="Times New Roman" w:hAnsi="Times New Roman" w:cs="Times New Roman"/>
-          <w:sz w:val="28"/>
-          <w:szCs w:val="28"/>
-        </w:rPr>
-      </w:pPr>
-    </w:p>
-    <w:p>
-      <w:pPr>
-        <w:pStyle w:val="11"/>
-        <w:numPr>
-          <w:ilvl w:val="0"/>
-          <w:numId w:val="32"/>
-        </w:numPr>
-        <w:spacing w:after="0" w:line="240" w:lineRule="auto"/>
-        <w:jc w:val="both"/>
-        <w:rPr>
-          <w:rFonts w:ascii="Times New Roman" w:hAnsi="Times New Roman" w:cs="Times New Roman"/>
-          <w:sz w:val="28"/>
-          <w:szCs w:val="28"/>
-        </w:rPr>
-      </w:pPr>
-    </w:p>
-    <w:p>
-      <w:pPr>
-        <w:pStyle w:val="11"/>
-        <w:numPr>
-          <w:ilvl w:val="0"/>
-          <w:numId w:val="32"/>
-        </w:numPr>
-        <w:spacing w:after="0" w:line="240" w:lineRule="auto"/>
-        <w:jc w:val="both"/>
-        <w:rPr>
-          <w:rFonts w:ascii="Times New Roman" w:hAnsi="Times New Roman" w:cs="Times New Roman"/>
-          <w:sz w:val="28"/>
-          <w:szCs w:val="28"/>
-        </w:rPr>
-      </w:pPr>
-    </w:p>
-    <w:p>
-      <w:pPr>
-        <w:pStyle w:val="11"/>
-        <w:numPr>
-          <w:ilvl w:val="0"/>
-          <w:numId w:val="32"/>
-        </w:numPr>
-        <w:spacing w:after="0" w:line="240" w:lineRule="auto"/>
-        <w:jc w:val="both"/>
-        <w:rPr>
-          <w:rFonts w:ascii="Times New Roman" w:hAnsi="Times New Roman" w:cs="Times New Roman"/>
-          <w:sz w:val="28"/>
-          <w:szCs w:val="28"/>
-        </w:rPr>
-      </w:pPr>
-    </w:p>
-    <w:p>
-      <w:pPr>
-        <w:pStyle w:val="11"/>
-        <w:numPr>
-          <w:ilvl w:val="0"/>
-          <w:numId w:val="32"/>
-        </w:numPr>
-        <w:spacing w:after="0" w:line="240" w:lineRule="auto"/>
-        <w:jc w:val="both"/>
-        <w:rPr>
-          <w:rFonts w:ascii="Times New Roman" w:hAnsi="Times New Roman" w:cs="Times New Roman"/>
-          <w:sz w:val="28"/>
-          <w:szCs w:val="28"/>
-        </w:rPr>
-      </w:pPr>
-    </w:p>
-    <w:p>
-      <w:pPr>
-        <w:pStyle w:val="11"/>
-        <w:numPr>
-          <w:ilvl w:val="0"/>
-          <w:numId w:val="32"/>
-        </w:numPr>
-        <w:spacing w:after="0" w:line="240" w:lineRule="auto"/>
-        <w:jc w:val="both"/>
-        <w:rPr>
-          <w:rFonts w:ascii="Times New Roman" w:hAnsi="Times New Roman" w:cs="Times New Roman"/>
-          <w:sz w:val="28"/>
-          <w:szCs w:val="28"/>
-        </w:rPr>
-      </w:pPr>
-    </w:p>
-    <w:p>
-      <w:pPr>
-        <w:pStyle w:val="11"/>
-        <w:numPr>
-          <w:ilvl w:val="0"/>
-          <w:numId w:val="32"/>
+          <w:numId w:val="27"/>
+        </w:numPr>
+        <w:spacing w:after="0" w:line="240" w:lineRule="auto"/>
+        <w:jc w:val="both"/>
+        <w:rPr>
+          <w:rFonts w:ascii="Times New Roman" w:hAnsi="Times New Roman" w:cs="Times New Roman"/>
+          <w:sz w:val="28"/>
+          <w:szCs w:val="28"/>
+        </w:rPr>
+      </w:pPr>
+    </w:p>
+    <w:p>
+      <w:pPr>
+        <w:pStyle w:val="11"/>
+        <w:numPr>
+          <w:ilvl w:val="0"/>
+          <w:numId w:val="27"/>
+        </w:numPr>
+        <w:spacing w:after="0" w:line="240" w:lineRule="auto"/>
+        <w:jc w:val="both"/>
+        <w:rPr>
+          <w:rFonts w:ascii="Times New Roman" w:hAnsi="Times New Roman" w:cs="Times New Roman"/>
+          <w:sz w:val="28"/>
+          <w:szCs w:val="28"/>
+        </w:rPr>
+      </w:pPr>
+    </w:p>
+    <w:p>
+      <w:pPr>
+        <w:pStyle w:val="11"/>
+        <w:numPr>
+          <w:ilvl w:val="0"/>
+          <w:numId w:val="27"/>
+        </w:numPr>
+        <w:spacing w:after="0" w:line="240" w:lineRule="auto"/>
+        <w:jc w:val="both"/>
+        <w:rPr>
+          <w:rFonts w:ascii="Times New Roman" w:hAnsi="Times New Roman" w:cs="Times New Roman"/>
+          <w:sz w:val="28"/>
+          <w:szCs w:val="28"/>
+        </w:rPr>
+      </w:pPr>
+    </w:p>
+    <w:p>
+      <w:pPr>
+        <w:pStyle w:val="11"/>
+        <w:numPr>
+          <w:ilvl w:val="0"/>
+          <w:numId w:val="27"/>
+        </w:numPr>
+        <w:spacing w:after="0" w:line="240" w:lineRule="auto"/>
+        <w:jc w:val="both"/>
+        <w:rPr>
+          <w:rFonts w:ascii="Times New Roman" w:hAnsi="Times New Roman" w:cs="Times New Roman"/>
+          <w:sz w:val="28"/>
+          <w:szCs w:val="28"/>
+        </w:rPr>
+      </w:pPr>
+    </w:p>
+    <w:p>
+      <w:pPr>
+        <w:pStyle w:val="11"/>
+        <w:numPr>
+          <w:ilvl w:val="0"/>
+          <w:numId w:val="27"/>
+        </w:numPr>
+        <w:spacing w:after="0" w:line="240" w:lineRule="auto"/>
+        <w:jc w:val="both"/>
+        <w:rPr>
+          <w:rFonts w:ascii="Times New Roman" w:hAnsi="Times New Roman" w:cs="Times New Roman"/>
+          <w:sz w:val="28"/>
+          <w:szCs w:val="28"/>
+        </w:rPr>
+      </w:pPr>
+    </w:p>
+    <w:p>
+      <w:pPr>
+        <w:pStyle w:val="11"/>
+        <w:numPr>
+          <w:ilvl w:val="0"/>
+          <w:numId w:val="27"/>
+        </w:numPr>
+        <w:spacing w:after="0" w:line="240" w:lineRule="auto"/>
+        <w:jc w:val="both"/>
+        <w:rPr>
+          <w:rFonts w:ascii="Times New Roman" w:hAnsi="Times New Roman" w:cs="Times New Roman"/>
+          <w:sz w:val="28"/>
+          <w:szCs w:val="28"/>
+        </w:rPr>
+      </w:pPr>
+    </w:p>
+    <w:p>
+      <w:pPr>
+        <w:pStyle w:val="11"/>
+        <w:numPr>
+          <w:ilvl w:val="0"/>
+          <w:numId w:val="27"/>
         </w:numPr>
         <w:spacing w:after="0" w:line="240" w:lineRule="auto"/>
         <w:jc w:val="both"/>
@@ -6525,7 +6908,7 @@
         <w:pStyle w:val="11"/>
         <w:numPr>
           <w:ilvl w:val="0"/>
-          <w:numId w:val="33"/>
+          <w:numId w:val="35"/>
         </w:numPr>
         <w:spacing w:after="0" w:line="240" w:lineRule="auto"/>
         <w:jc w:val="both"/>
@@ -6549,7 +6932,7 @@
         <w:pStyle w:val="11"/>
         <w:numPr>
           <w:ilvl w:val="0"/>
-          <w:numId w:val="33"/>
+          <w:numId w:val="35"/>
         </w:numPr>
         <w:spacing w:after="0" w:line="240" w:lineRule="auto"/>
         <w:jc w:val="both"/>
@@ -6573,7 +6956,7 @@
         <w:pStyle w:val="11"/>
         <w:numPr>
           <w:ilvl w:val="0"/>
-          <w:numId w:val="33"/>
+          <w:numId w:val="35"/>
         </w:numPr>
         <w:spacing w:after="0" w:line="240" w:lineRule="auto"/>
         <w:jc w:val="both"/>
@@ -6597,7 +6980,7 @@
         <w:pStyle w:val="11"/>
         <w:numPr>
           <w:ilvl w:val="0"/>
-          <w:numId w:val="33"/>
+          <w:numId w:val="35"/>
         </w:numPr>
         <w:spacing w:after="0" w:line="240" w:lineRule="auto"/>
         <w:jc w:val="both"/>
@@ -6621,7 +7004,7 @@
         <w:pStyle w:val="11"/>
         <w:numPr>
           <w:ilvl w:val="0"/>
-          <w:numId w:val="33"/>
+          <w:numId w:val="35"/>
         </w:numPr>
         <w:spacing w:after="0" w:line="240" w:lineRule="auto"/>
         <w:jc w:val="both"/>
@@ -6645,7 +7028,7 @@
         <w:pStyle w:val="11"/>
         <w:numPr>
           <w:ilvl w:val="0"/>
-          <w:numId w:val="33"/>
+          <w:numId w:val="35"/>
         </w:numPr>
         <w:spacing w:after="0" w:line="240" w:lineRule="auto"/>
         <w:jc w:val="both"/>
@@ -6707,23 +7090,23 @@
         <w:pStyle w:val="11"/>
         <w:numPr>
           <w:ilvl w:val="0"/>
-          <w:numId w:val="34"/>
-        </w:numPr>
-        <w:spacing w:after="0" w:line="240" w:lineRule="auto"/>
-        <w:jc w:val="both"/>
-        <w:rPr>
-          <w:rFonts w:ascii="Times New Roman" w:hAnsi="Times New Roman" w:cs="Times New Roman"/>
-          <w:sz w:val="28"/>
-          <w:szCs w:val="28"/>
-        </w:rPr>
-      </w:pPr>
-    </w:p>
-    <w:p>
-      <w:pPr>
-        <w:pStyle w:val="11"/>
-        <w:numPr>
-          <w:ilvl w:val="0"/>
-          <w:numId w:val="34"/>
+          <w:numId w:val="36"/>
+        </w:numPr>
+        <w:spacing w:after="0" w:line="240" w:lineRule="auto"/>
+        <w:jc w:val="both"/>
+        <w:rPr>
+          <w:rFonts w:ascii="Times New Roman" w:hAnsi="Times New Roman" w:cs="Times New Roman"/>
+          <w:sz w:val="28"/>
+          <w:szCs w:val="28"/>
+        </w:rPr>
+      </w:pPr>
+    </w:p>
+    <w:p>
+      <w:pPr>
+        <w:pStyle w:val="11"/>
+        <w:numPr>
+          <w:ilvl w:val="0"/>
+          <w:numId w:val="36"/>
         </w:numPr>
         <w:spacing w:after="0" w:line="240" w:lineRule="auto"/>
         <w:jc w:val="both"/>
@@ -6838,55 +7221,55 @@
         <w:pStyle w:val="11"/>
         <w:numPr>
           <w:ilvl w:val="0"/>
-          <w:numId w:val="35"/>
-        </w:numPr>
-        <w:spacing w:after="0" w:line="240" w:lineRule="auto"/>
-        <w:jc w:val="both"/>
-        <w:rPr>
-          <w:rFonts w:ascii="Times New Roman" w:hAnsi="Times New Roman" w:cs="Times New Roman"/>
-          <w:sz w:val="28"/>
-          <w:szCs w:val="28"/>
-        </w:rPr>
-      </w:pPr>
-    </w:p>
-    <w:p>
-      <w:pPr>
-        <w:pStyle w:val="11"/>
-        <w:numPr>
-          <w:ilvl w:val="0"/>
-          <w:numId w:val="35"/>
-        </w:numPr>
-        <w:spacing w:after="0" w:line="240" w:lineRule="auto"/>
-        <w:jc w:val="both"/>
-        <w:rPr>
-          <w:rFonts w:ascii="Times New Roman" w:hAnsi="Times New Roman" w:cs="Times New Roman"/>
-          <w:sz w:val="28"/>
-          <w:szCs w:val="28"/>
-        </w:rPr>
-      </w:pPr>
-    </w:p>
-    <w:p>
-      <w:pPr>
-        <w:pStyle w:val="11"/>
-        <w:numPr>
-          <w:ilvl w:val="0"/>
-          <w:numId w:val="35"/>
-        </w:numPr>
-        <w:spacing w:after="0" w:line="240" w:lineRule="auto"/>
-        <w:jc w:val="both"/>
-        <w:rPr>
-          <w:rFonts w:ascii="Times New Roman" w:hAnsi="Times New Roman" w:cs="Times New Roman"/>
-          <w:sz w:val="28"/>
-          <w:szCs w:val="28"/>
-        </w:rPr>
-      </w:pPr>
-    </w:p>
-    <w:p>
-      <w:pPr>
-        <w:pStyle w:val="11"/>
-        <w:numPr>
-          <w:ilvl w:val="0"/>
-          <w:numId w:val="35"/>
+          <w:numId w:val="37"/>
+        </w:numPr>
+        <w:spacing w:after="0" w:line="240" w:lineRule="auto"/>
+        <w:jc w:val="both"/>
+        <w:rPr>
+          <w:rFonts w:ascii="Times New Roman" w:hAnsi="Times New Roman" w:cs="Times New Roman"/>
+          <w:sz w:val="28"/>
+          <w:szCs w:val="28"/>
+        </w:rPr>
+      </w:pPr>
+    </w:p>
+    <w:p>
+      <w:pPr>
+        <w:pStyle w:val="11"/>
+        <w:numPr>
+          <w:ilvl w:val="0"/>
+          <w:numId w:val="37"/>
+        </w:numPr>
+        <w:spacing w:after="0" w:line="240" w:lineRule="auto"/>
+        <w:jc w:val="both"/>
+        <w:rPr>
+          <w:rFonts w:ascii="Times New Roman" w:hAnsi="Times New Roman" w:cs="Times New Roman"/>
+          <w:sz w:val="28"/>
+          <w:szCs w:val="28"/>
+        </w:rPr>
+      </w:pPr>
+    </w:p>
+    <w:p>
+      <w:pPr>
+        <w:pStyle w:val="11"/>
+        <w:numPr>
+          <w:ilvl w:val="0"/>
+          <w:numId w:val="37"/>
+        </w:numPr>
+        <w:spacing w:after="0" w:line="240" w:lineRule="auto"/>
+        <w:jc w:val="both"/>
+        <w:rPr>
+          <w:rFonts w:ascii="Times New Roman" w:hAnsi="Times New Roman" w:cs="Times New Roman"/>
+          <w:sz w:val="28"/>
+          <w:szCs w:val="28"/>
+        </w:rPr>
+      </w:pPr>
+    </w:p>
+    <w:p>
+      <w:pPr>
+        <w:pStyle w:val="11"/>
+        <w:numPr>
+          <w:ilvl w:val="0"/>
+          <w:numId w:val="37"/>
         </w:numPr>
         <w:spacing w:after="0" w:line="240" w:lineRule="auto"/>
         <w:jc w:val="both"/>
@@ -7051,7 +7434,7 @@
         <w:pStyle w:val="11"/>
         <w:numPr>
           <w:ilvl w:val="0"/>
-          <w:numId w:val="36"/>
+          <w:numId w:val="38"/>
         </w:numPr>
         <w:spacing w:after="0" w:line="240" w:lineRule="auto"/>
         <w:jc w:val="both"/>
@@ -7075,7 +7458,7 @@
         <w:pStyle w:val="11"/>
         <w:numPr>
           <w:ilvl w:val="0"/>
-          <w:numId w:val="36"/>
+          <w:numId w:val="38"/>
         </w:numPr>
         <w:spacing w:after="0" w:line="240" w:lineRule="auto"/>
         <w:jc w:val="both"/>
@@ -7099,7 +7482,7 @@
         <w:pStyle w:val="11"/>
         <w:numPr>
           <w:ilvl w:val="0"/>
-          <w:numId w:val="36"/>
+          <w:numId w:val="38"/>
         </w:numPr>
         <w:spacing w:after="0" w:line="240" w:lineRule="auto"/>
         <w:jc w:val="both"/>
@@ -7123,7 +7506,7 @@
         <w:pStyle w:val="11"/>
         <w:numPr>
           <w:ilvl w:val="0"/>
-          <w:numId w:val="36"/>
+          <w:numId w:val="38"/>
         </w:numPr>
         <w:spacing w:after="0" w:line="240" w:lineRule="auto"/>
         <w:jc w:val="both"/>
@@ -7247,7 +7630,7 @@
         <w:pStyle w:val="11"/>
         <w:numPr>
           <w:ilvl w:val="0"/>
-          <w:numId w:val="36"/>
+          <w:numId w:val="38"/>
         </w:numPr>
         <w:spacing w:after="0" w:line="240" w:lineRule="auto"/>
         <w:jc w:val="both"/>
@@ -7271,7 +7654,7 @@
         <w:pStyle w:val="11"/>
         <w:numPr>
           <w:ilvl w:val="0"/>
-          <w:numId w:val="36"/>
+          <w:numId w:val="38"/>
         </w:numPr>
         <w:spacing w:after="0" w:line="240" w:lineRule="auto"/>
         <w:jc w:val="both"/>
@@ -7333,55 +7716,55 @@
         <w:pStyle w:val="11"/>
         <w:numPr>
           <w:ilvl w:val="0"/>
-          <w:numId w:val="37"/>
-        </w:numPr>
-        <w:spacing w:after="0" w:line="240" w:lineRule="auto"/>
-        <w:jc w:val="both"/>
-        <w:rPr>
-          <w:rFonts w:ascii="Times New Roman" w:hAnsi="Times New Roman" w:cs="Times New Roman"/>
-          <w:sz w:val="28"/>
-          <w:szCs w:val="28"/>
-        </w:rPr>
-      </w:pPr>
-    </w:p>
-    <w:p>
-      <w:pPr>
-        <w:pStyle w:val="11"/>
-        <w:numPr>
-          <w:ilvl w:val="0"/>
-          <w:numId w:val="37"/>
-        </w:numPr>
-        <w:spacing w:after="0" w:line="240" w:lineRule="auto"/>
-        <w:jc w:val="both"/>
-        <w:rPr>
-          <w:rFonts w:ascii="Times New Roman" w:hAnsi="Times New Roman" w:cs="Times New Roman"/>
-          <w:sz w:val="28"/>
-          <w:szCs w:val="28"/>
-        </w:rPr>
-      </w:pPr>
-    </w:p>
-    <w:p>
-      <w:pPr>
-        <w:pStyle w:val="11"/>
-        <w:numPr>
-          <w:ilvl w:val="0"/>
-          <w:numId w:val="37"/>
-        </w:numPr>
-        <w:spacing w:after="0" w:line="240" w:lineRule="auto"/>
-        <w:jc w:val="both"/>
-        <w:rPr>
-          <w:rFonts w:ascii="Times New Roman" w:hAnsi="Times New Roman" w:cs="Times New Roman"/>
-          <w:sz w:val="28"/>
-          <w:szCs w:val="28"/>
-        </w:rPr>
-      </w:pPr>
-    </w:p>
-    <w:p>
-      <w:pPr>
-        <w:pStyle w:val="11"/>
-        <w:numPr>
-          <w:ilvl w:val="0"/>
-          <w:numId w:val="37"/>
+          <w:numId w:val="39"/>
+        </w:numPr>
+        <w:spacing w:after="0" w:line="240" w:lineRule="auto"/>
+        <w:jc w:val="both"/>
+        <w:rPr>
+          <w:rFonts w:ascii="Times New Roman" w:hAnsi="Times New Roman" w:cs="Times New Roman"/>
+          <w:sz w:val="28"/>
+          <w:szCs w:val="28"/>
+        </w:rPr>
+      </w:pPr>
+    </w:p>
+    <w:p>
+      <w:pPr>
+        <w:pStyle w:val="11"/>
+        <w:numPr>
+          <w:ilvl w:val="0"/>
+          <w:numId w:val="39"/>
+        </w:numPr>
+        <w:spacing w:after="0" w:line="240" w:lineRule="auto"/>
+        <w:jc w:val="both"/>
+        <w:rPr>
+          <w:rFonts w:ascii="Times New Roman" w:hAnsi="Times New Roman" w:cs="Times New Roman"/>
+          <w:sz w:val="28"/>
+          <w:szCs w:val="28"/>
+        </w:rPr>
+      </w:pPr>
+    </w:p>
+    <w:p>
+      <w:pPr>
+        <w:pStyle w:val="11"/>
+        <w:numPr>
+          <w:ilvl w:val="0"/>
+          <w:numId w:val="39"/>
+        </w:numPr>
+        <w:spacing w:after="0" w:line="240" w:lineRule="auto"/>
+        <w:jc w:val="both"/>
+        <w:rPr>
+          <w:rFonts w:ascii="Times New Roman" w:hAnsi="Times New Roman" w:cs="Times New Roman"/>
+          <w:sz w:val="28"/>
+          <w:szCs w:val="28"/>
+        </w:rPr>
+      </w:pPr>
+    </w:p>
+    <w:p>
+      <w:pPr>
+        <w:pStyle w:val="11"/>
+        <w:numPr>
+          <w:ilvl w:val="0"/>
+          <w:numId w:val="39"/>
         </w:numPr>
         <w:spacing w:after="0" w:line="240" w:lineRule="auto"/>
         <w:jc w:val="both"/>
@@ -7502,23 +7885,23 @@
         <w:pStyle w:val="11"/>
         <w:numPr>
           <w:ilvl w:val="0"/>
-          <w:numId w:val="38"/>
-        </w:numPr>
-        <w:spacing w:after="0" w:line="240" w:lineRule="auto"/>
-        <w:jc w:val="both"/>
-        <w:rPr>
-          <w:rFonts w:ascii="Times New Roman" w:hAnsi="Times New Roman" w:cs="Times New Roman"/>
-          <w:sz w:val="28"/>
-          <w:szCs w:val="28"/>
-        </w:rPr>
-      </w:pPr>
-    </w:p>
-    <w:p>
-      <w:pPr>
-        <w:pStyle w:val="11"/>
-        <w:numPr>
-          <w:ilvl w:val="0"/>
-          <w:numId w:val="38"/>
+          <w:numId w:val="40"/>
+        </w:numPr>
+        <w:spacing w:after="0" w:line="240" w:lineRule="auto"/>
+        <w:jc w:val="both"/>
+        <w:rPr>
+          <w:rFonts w:ascii="Times New Roman" w:hAnsi="Times New Roman" w:cs="Times New Roman"/>
+          <w:sz w:val="28"/>
+          <w:szCs w:val="28"/>
+        </w:rPr>
+      </w:pPr>
+    </w:p>
+    <w:p>
+      <w:pPr>
+        <w:pStyle w:val="11"/>
+        <w:numPr>
+          <w:ilvl w:val="0"/>
+          <w:numId w:val="40"/>
         </w:numPr>
         <w:spacing w:after="0" w:line="240" w:lineRule="auto"/>
         <w:jc w:val="both"/>
@@ -7640,23 +8023,23 @@
         <w:pStyle w:val="11"/>
         <w:numPr>
           <w:ilvl w:val="0"/>
-          <w:numId w:val="37"/>
-        </w:numPr>
-        <w:spacing w:after="0" w:line="240" w:lineRule="auto"/>
-        <w:jc w:val="both"/>
-        <w:rPr>
-          <w:rFonts w:ascii="Times New Roman" w:hAnsi="Times New Roman" w:cs="Times New Roman"/>
-          <w:sz w:val="28"/>
-          <w:szCs w:val="28"/>
-        </w:rPr>
-      </w:pPr>
-    </w:p>
-    <w:p>
-      <w:pPr>
-        <w:pStyle w:val="11"/>
-        <w:numPr>
-          <w:ilvl w:val="0"/>
-          <w:numId w:val="37"/>
+          <w:numId w:val="39"/>
+        </w:numPr>
+        <w:spacing w:after="0" w:line="240" w:lineRule="auto"/>
+        <w:jc w:val="both"/>
+        <w:rPr>
+          <w:rFonts w:ascii="Times New Roman" w:hAnsi="Times New Roman" w:cs="Times New Roman"/>
+          <w:sz w:val="28"/>
+          <w:szCs w:val="28"/>
+        </w:rPr>
+      </w:pPr>
+    </w:p>
+    <w:p>
+      <w:pPr>
+        <w:pStyle w:val="11"/>
+        <w:numPr>
+          <w:ilvl w:val="0"/>
+          <w:numId w:val="39"/>
         </w:numPr>
         <w:spacing w:after="0" w:line="240" w:lineRule="auto"/>
         <w:jc w:val="both"/>
@@ -7691,83 +8074,84 @@
         <w:pStyle w:val="11"/>
         <w:numPr>
           <w:ilvl w:val="0"/>
-          <w:numId w:val="39"/>
-        </w:numPr>
-        <w:spacing w:after="0" w:line="240" w:lineRule="auto"/>
-        <w:jc w:val="both"/>
-        <w:rPr>
-          <w:rFonts w:ascii="Times New Roman" w:hAnsi="Times New Roman" w:cs="Times New Roman"/>
-          <w:sz w:val="28"/>
-          <w:szCs w:val="28"/>
-        </w:rPr>
-      </w:pPr>
-    </w:p>
-    <w:p>
-      <w:pPr>
-        <w:pStyle w:val="11"/>
-        <w:numPr>
-          <w:ilvl w:val="0"/>
-          <w:numId w:val="39"/>
-        </w:numPr>
-        <w:spacing w:after="0" w:line="240" w:lineRule="auto"/>
-        <w:jc w:val="both"/>
-        <w:rPr>
-          <w:rFonts w:ascii="Times New Roman" w:hAnsi="Times New Roman" w:cs="Times New Roman"/>
-          <w:sz w:val="28"/>
-          <w:szCs w:val="28"/>
-        </w:rPr>
-      </w:pPr>
-    </w:p>
-    <w:p>
-      <w:pPr>
-        <w:pStyle w:val="11"/>
-        <w:numPr>
-          <w:ilvl w:val="0"/>
-          <w:numId w:val="39"/>
-        </w:numPr>
-        <w:spacing w:after="0" w:line="240" w:lineRule="auto"/>
-        <w:jc w:val="both"/>
-        <w:rPr>
-          <w:rFonts w:ascii="Times New Roman" w:hAnsi="Times New Roman" w:cs="Times New Roman"/>
-          <w:sz w:val="28"/>
-          <w:szCs w:val="28"/>
-        </w:rPr>
-      </w:pPr>
-    </w:p>
-    <w:p>
-      <w:pPr>
-        <w:pStyle w:val="11"/>
-        <w:numPr>
-          <w:ilvl w:val="0"/>
-          <w:numId w:val="39"/>
-        </w:numPr>
-        <w:spacing w:after="0" w:line="240" w:lineRule="auto"/>
-        <w:jc w:val="both"/>
-        <w:rPr>
-          <w:rFonts w:ascii="Times New Roman" w:hAnsi="Times New Roman" w:cs="Times New Roman"/>
-          <w:sz w:val="28"/>
-          <w:szCs w:val="28"/>
-        </w:rPr>
-      </w:pPr>
-    </w:p>
-    <w:p>
-      <w:pPr>
-        <w:pStyle w:val="11"/>
-        <w:numPr>
-          <w:ilvl w:val="0"/>
-          <w:numId w:val="39"/>
-        </w:numPr>
-        <w:spacing w:after="0" w:line="240" w:lineRule="auto"/>
-        <w:jc w:val="both"/>
-        <w:rPr>
-          <w:rFonts w:ascii="Times New Roman" w:hAnsi="Times New Roman" w:cs="Times New Roman"/>
-          <w:sz w:val="28"/>
-          <w:szCs w:val="28"/>
-        </w:rPr>
-      </w:pPr>
-    </w:p>
-    <w:p>
-      <w:pPr>
+          <w:numId w:val="32"/>
+        </w:numPr>
+        <w:spacing w:after="0" w:line="240" w:lineRule="auto"/>
+        <w:jc w:val="both"/>
+        <w:rPr>
+          <w:rFonts w:ascii="Times New Roman" w:hAnsi="Times New Roman" w:cs="Times New Roman"/>
+          <w:sz w:val="28"/>
+          <w:szCs w:val="28"/>
+        </w:rPr>
+      </w:pPr>
+    </w:p>
+    <w:p>
+      <w:pPr>
+        <w:pStyle w:val="11"/>
+        <w:numPr>
+          <w:ilvl w:val="0"/>
+          <w:numId w:val="32"/>
+        </w:numPr>
+        <w:spacing w:after="0" w:line="240" w:lineRule="auto"/>
+        <w:jc w:val="both"/>
+        <w:rPr>
+          <w:rFonts w:ascii="Times New Roman" w:hAnsi="Times New Roman" w:cs="Times New Roman"/>
+          <w:sz w:val="28"/>
+          <w:szCs w:val="28"/>
+        </w:rPr>
+      </w:pPr>
+    </w:p>
+    <w:p>
+      <w:pPr>
+        <w:pStyle w:val="11"/>
+        <w:numPr>
+          <w:ilvl w:val="0"/>
+          <w:numId w:val="32"/>
+        </w:numPr>
+        <w:spacing w:after="0" w:line="240" w:lineRule="auto"/>
+        <w:jc w:val="both"/>
+        <w:rPr>
+          <w:rFonts w:ascii="Times New Roman" w:hAnsi="Times New Roman" w:cs="Times New Roman"/>
+          <w:sz w:val="28"/>
+          <w:szCs w:val="28"/>
+        </w:rPr>
+      </w:pPr>
+    </w:p>
+    <w:p>
+      <w:pPr>
+        <w:pStyle w:val="11"/>
+        <w:numPr>
+          <w:ilvl w:val="0"/>
+          <w:numId w:val="32"/>
+        </w:numPr>
+        <w:spacing w:after="0" w:line="240" w:lineRule="auto"/>
+        <w:jc w:val="both"/>
+        <w:rPr>
+          <w:rFonts w:ascii="Times New Roman" w:hAnsi="Times New Roman" w:cs="Times New Roman"/>
+          <w:sz w:val="28"/>
+          <w:szCs w:val="28"/>
+        </w:rPr>
+      </w:pPr>
+    </w:p>
+    <w:p>
+      <w:pPr>
+        <w:pStyle w:val="11"/>
+        <w:numPr>
+          <w:ilvl w:val="0"/>
+          <w:numId w:val="32"/>
+        </w:numPr>
+        <w:spacing w:after="0" w:line="240" w:lineRule="auto"/>
+        <w:jc w:val="both"/>
+        <w:rPr>
+          <w:rFonts w:ascii="Times New Roman" w:hAnsi="Times New Roman" w:cs="Times New Roman"/>
+          <w:sz w:val="28"/>
+          <w:szCs w:val="28"/>
+        </w:rPr>
+      </w:pPr>
+    </w:p>
+    <w:p>
+      <w:pPr>
+        <w:ind w:firstLine="280" w:firstLineChars="100"/>
         <w:jc w:val="both"/>
         <w:rPr>
           <w:rFonts w:ascii="Times New Roman" w:hAnsi="Times New Roman" w:cs="Times New Roman"/>
@@ -7898,7 +8282,7 @@
         <w:pStyle w:val="11"/>
         <w:numPr>
           <w:ilvl w:val="0"/>
-          <w:numId w:val="40"/>
+          <w:numId w:val="41"/>
         </w:numPr>
         <w:spacing w:after="0" w:line="240" w:lineRule="auto"/>
         <w:jc w:val="both"/>
@@ -7922,7 +8306,7 @@
         <w:pStyle w:val="11"/>
         <w:numPr>
           <w:ilvl w:val="0"/>
-          <w:numId w:val="40"/>
+          <w:numId w:val="41"/>
         </w:numPr>
         <w:spacing w:after="0" w:line="240" w:lineRule="auto"/>
         <w:jc w:val="both"/>
@@ -8060,7 +8444,7 @@
         <w:pStyle w:val="11"/>
         <w:numPr>
           <w:ilvl w:val="0"/>
-          <w:numId w:val="40"/>
+          <w:numId w:val="41"/>
         </w:numPr>
         <w:spacing w:after="0" w:line="240" w:lineRule="auto"/>
         <w:jc w:val="both"/>
@@ -8164,7 +8548,7 @@
         <w:pStyle w:val="11"/>
         <w:numPr>
           <w:ilvl w:val="0"/>
-          <w:numId w:val="40"/>
+          <w:numId w:val="41"/>
         </w:numPr>
         <w:spacing w:after="0" w:line="240" w:lineRule="auto"/>
         <w:jc w:val="both"/>
@@ -8188,7 +8572,7 @@
         <w:pStyle w:val="11"/>
         <w:numPr>
           <w:ilvl w:val="0"/>
-          <w:numId w:val="40"/>
+          <w:numId w:val="41"/>
         </w:numPr>
         <w:spacing w:after="0" w:line="240" w:lineRule="auto"/>
         <w:jc w:val="both"/>
@@ -8212,7 +8596,7 @@
         <w:pStyle w:val="11"/>
         <w:numPr>
           <w:ilvl w:val="0"/>
-          <w:numId w:val="40"/>
+          <w:numId w:val="41"/>
         </w:numPr>
         <w:spacing w:after="0" w:line="240" w:lineRule="auto"/>
         <w:jc w:val="both"/>
@@ -8236,7 +8620,7 @@
         <w:pStyle w:val="11"/>
         <w:numPr>
           <w:ilvl w:val="0"/>
-          <w:numId w:val="40"/>
+          <w:numId w:val="41"/>
         </w:numPr>
         <w:spacing w:after="0" w:line="240" w:lineRule="auto"/>
         <w:jc w:val="both"/>
@@ -8260,7 +8644,7 @@
         <w:pStyle w:val="11"/>
         <w:numPr>
           <w:ilvl w:val="0"/>
-          <w:numId w:val="40"/>
+          <w:numId w:val="41"/>
         </w:numPr>
         <w:spacing w:after="0" w:line="240" w:lineRule="auto"/>
         <w:jc w:val="both"/>
@@ -8284,7 +8668,7 @@
         <w:pStyle w:val="11"/>
         <w:numPr>
           <w:ilvl w:val="0"/>
-          <w:numId w:val="40"/>
+          <w:numId w:val="41"/>
         </w:numPr>
         <w:spacing w:after="0" w:line="240" w:lineRule="auto"/>
         <w:jc w:val="both"/>
@@ -8308,7 +8692,7 @@
         <w:pStyle w:val="11"/>
         <w:numPr>
           <w:ilvl w:val="0"/>
-          <w:numId w:val="40"/>
+          <w:numId w:val="41"/>
         </w:numPr>
         <w:spacing w:after="0" w:line="240" w:lineRule="auto"/>
         <w:jc w:val="both"/>
@@ -8332,7 +8716,7 @@
         <w:pStyle w:val="11"/>
         <w:numPr>
           <w:ilvl w:val="0"/>
-          <w:numId w:val="40"/>
+          <w:numId w:val="41"/>
         </w:numPr>
         <w:spacing w:after="0" w:line="240" w:lineRule="auto"/>
         <w:jc w:val="both"/>
@@ -8394,71 +8778,71 @@
         <w:pStyle w:val="11"/>
         <w:numPr>
           <w:ilvl w:val="0"/>
-          <w:numId w:val="41"/>
-        </w:numPr>
-        <w:spacing w:after="0" w:line="240" w:lineRule="auto"/>
-        <w:jc w:val="both"/>
-        <w:rPr>
-          <w:rFonts w:ascii="Times New Roman" w:hAnsi="Times New Roman" w:cs="Times New Roman"/>
-          <w:sz w:val="28"/>
-          <w:szCs w:val="28"/>
-        </w:rPr>
-      </w:pPr>
-    </w:p>
-    <w:p>
-      <w:pPr>
-        <w:pStyle w:val="11"/>
-        <w:numPr>
-          <w:ilvl w:val="0"/>
-          <w:numId w:val="41"/>
-        </w:numPr>
-        <w:spacing w:after="0" w:line="240" w:lineRule="auto"/>
-        <w:jc w:val="both"/>
-        <w:rPr>
-          <w:rFonts w:ascii="Times New Roman" w:hAnsi="Times New Roman" w:cs="Times New Roman"/>
-          <w:sz w:val="28"/>
-          <w:szCs w:val="28"/>
-        </w:rPr>
-      </w:pPr>
-    </w:p>
-    <w:p>
-      <w:pPr>
-        <w:pStyle w:val="11"/>
-        <w:numPr>
-          <w:ilvl w:val="0"/>
-          <w:numId w:val="41"/>
-        </w:numPr>
-        <w:spacing w:after="0" w:line="240" w:lineRule="auto"/>
-        <w:jc w:val="both"/>
-        <w:rPr>
-          <w:rFonts w:ascii="Times New Roman" w:hAnsi="Times New Roman" w:cs="Times New Roman"/>
-          <w:sz w:val="28"/>
-          <w:szCs w:val="28"/>
-        </w:rPr>
-      </w:pPr>
-    </w:p>
-    <w:p>
-      <w:pPr>
-        <w:pStyle w:val="11"/>
-        <w:numPr>
-          <w:ilvl w:val="0"/>
-          <w:numId w:val="41"/>
-        </w:numPr>
-        <w:spacing w:after="0" w:line="240" w:lineRule="auto"/>
-        <w:jc w:val="both"/>
-        <w:rPr>
-          <w:rFonts w:ascii="Times New Roman" w:hAnsi="Times New Roman" w:cs="Times New Roman"/>
-          <w:sz w:val="28"/>
-          <w:szCs w:val="28"/>
-        </w:rPr>
-      </w:pPr>
-    </w:p>
-    <w:p>
-      <w:pPr>
-        <w:pStyle w:val="11"/>
-        <w:numPr>
-          <w:ilvl w:val="0"/>
-          <w:numId w:val="41"/>
+          <w:numId w:val="42"/>
+        </w:numPr>
+        <w:spacing w:after="0" w:line="240" w:lineRule="auto"/>
+        <w:jc w:val="both"/>
+        <w:rPr>
+          <w:rFonts w:ascii="Times New Roman" w:hAnsi="Times New Roman" w:cs="Times New Roman"/>
+          <w:sz w:val="28"/>
+          <w:szCs w:val="28"/>
+        </w:rPr>
+      </w:pPr>
+    </w:p>
+    <w:p>
+      <w:pPr>
+        <w:pStyle w:val="11"/>
+        <w:numPr>
+          <w:ilvl w:val="0"/>
+          <w:numId w:val="42"/>
+        </w:numPr>
+        <w:spacing w:after="0" w:line="240" w:lineRule="auto"/>
+        <w:jc w:val="both"/>
+        <w:rPr>
+          <w:rFonts w:ascii="Times New Roman" w:hAnsi="Times New Roman" w:cs="Times New Roman"/>
+          <w:sz w:val="28"/>
+          <w:szCs w:val="28"/>
+        </w:rPr>
+      </w:pPr>
+    </w:p>
+    <w:p>
+      <w:pPr>
+        <w:pStyle w:val="11"/>
+        <w:numPr>
+          <w:ilvl w:val="0"/>
+          <w:numId w:val="42"/>
+        </w:numPr>
+        <w:spacing w:after="0" w:line="240" w:lineRule="auto"/>
+        <w:jc w:val="both"/>
+        <w:rPr>
+          <w:rFonts w:ascii="Times New Roman" w:hAnsi="Times New Roman" w:cs="Times New Roman"/>
+          <w:sz w:val="28"/>
+          <w:szCs w:val="28"/>
+        </w:rPr>
+      </w:pPr>
+    </w:p>
+    <w:p>
+      <w:pPr>
+        <w:pStyle w:val="11"/>
+        <w:numPr>
+          <w:ilvl w:val="0"/>
+          <w:numId w:val="42"/>
+        </w:numPr>
+        <w:spacing w:after="0" w:line="240" w:lineRule="auto"/>
+        <w:jc w:val="both"/>
+        <w:rPr>
+          <w:rFonts w:ascii="Times New Roman" w:hAnsi="Times New Roman" w:cs="Times New Roman"/>
+          <w:sz w:val="28"/>
+          <w:szCs w:val="28"/>
+        </w:rPr>
+      </w:pPr>
+    </w:p>
+    <w:p>
+      <w:pPr>
+        <w:pStyle w:val="11"/>
+        <w:numPr>
+          <w:ilvl w:val="0"/>
+          <w:numId w:val="42"/>
         </w:numPr>
         <w:spacing w:after="0" w:line="240" w:lineRule="auto"/>
         <w:jc w:val="both"/>
@@ -8535,135 +8919,135 @@
         <w:pStyle w:val="11"/>
         <w:numPr>
           <w:ilvl w:val="0"/>
-          <w:numId w:val="42"/>
-        </w:numPr>
-        <w:spacing w:after="0" w:line="240" w:lineRule="auto"/>
-        <w:jc w:val="both"/>
-        <w:rPr>
-          <w:rFonts w:ascii="Times New Roman" w:hAnsi="Times New Roman" w:cs="Times New Roman"/>
-          <w:sz w:val="28"/>
-          <w:szCs w:val="28"/>
-        </w:rPr>
-      </w:pPr>
-    </w:p>
-    <w:p>
-      <w:pPr>
-        <w:pStyle w:val="11"/>
-        <w:numPr>
-          <w:ilvl w:val="0"/>
-          <w:numId w:val="42"/>
-        </w:numPr>
-        <w:spacing w:after="0" w:line="240" w:lineRule="auto"/>
-        <w:jc w:val="both"/>
-        <w:rPr>
-          <w:rFonts w:ascii="Times New Roman" w:hAnsi="Times New Roman" w:cs="Times New Roman"/>
-          <w:sz w:val="28"/>
-          <w:szCs w:val="28"/>
-        </w:rPr>
-      </w:pPr>
-    </w:p>
-    <w:p>
-      <w:pPr>
-        <w:pStyle w:val="11"/>
-        <w:numPr>
-          <w:ilvl w:val="0"/>
-          <w:numId w:val="42"/>
-        </w:numPr>
-        <w:spacing w:after="0" w:line="240" w:lineRule="auto"/>
-        <w:jc w:val="both"/>
-        <w:rPr>
-          <w:rFonts w:ascii="Times New Roman" w:hAnsi="Times New Roman" w:cs="Times New Roman"/>
-          <w:sz w:val="28"/>
-          <w:szCs w:val="28"/>
-        </w:rPr>
-      </w:pPr>
-    </w:p>
-    <w:p>
-      <w:pPr>
-        <w:pStyle w:val="11"/>
-        <w:numPr>
-          <w:ilvl w:val="0"/>
-          <w:numId w:val="42"/>
-        </w:numPr>
-        <w:spacing w:after="0" w:line="240" w:lineRule="auto"/>
-        <w:jc w:val="both"/>
-        <w:rPr>
-          <w:rFonts w:ascii="Times New Roman" w:hAnsi="Times New Roman" w:cs="Times New Roman"/>
-          <w:sz w:val="28"/>
-          <w:szCs w:val="28"/>
-        </w:rPr>
-      </w:pPr>
-    </w:p>
-    <w:p>
-      <w:pPr>
-        <w:pStyle w:val="11"/>
-        <w:numPr>
-          <w:ilvl w:val="0"/>
-          <w:numId w:val="42"/>
-        </w:numPr>
-        <w:spacing w:after="0" w:line="240" w:lineRule="auto"/>
-        <w:jc w:val="both"/>
-        <w:rPr>
-          <w:rFonts w:ascii="Times New Roman" w:hAnsi="Times New Roman" w:cs="Times New Roman"/>
-          <w:sz w:val="28"/>
-          <w:szCs w:val="28"/>
-        </w:rPr>
-      </w:pPr>
-    </w:p>
-    <w:p>
-      <w:pPr>
-        <w:pStyle w:val="11"/>
-        <w:numPr>
-          <w:ilvl w:val="0"/>
-          <w:numId w:val="42"/>
-        </w:numPr>
-        <w:spacing w:after="0" w:line="240" w:lineRule="auto"/>
-        <w:jc w:val="both"/>
-        <w:rPr>
-          <w:rFonts w:ascii="Times New Roman" w:hAnsi="Times New Roman" w:cs="Times New Roman"/>
-          <w:sz w:val="28"/>
-          <w:szCs w:val="28"/>
-        </w:rPr>
-      </w:pPr>
-    </w:p>
-    <w:p>
-      <w:pPr>
-        <w:pStyle w:val="11"/>
-        <w:numPr>
-          <w:ilvl w:val="0"/>
-          <w:numId w:val="42"/>
-        </w:numPr>
-        <w:spacing w:after="0" w:line="240" w:lineRule="auto"/>
-        <w:jc w:val="both"/>
-        <w:rPr>
-          <w:rFonts w:ascii="Times New Roman" w:hAnsi="Times New Roman" w:cs="Times New Roman"/>
-          <w:sz w:val="28"/>
-          <w:szCs w:val="28"/>
-        </w:rPr>
-      </w:pPr>
-    </w:p>
-    <w:p>
-      <w:pPr>
-        <w:pStyle w:val="11"/>
-        <w:numPr>
-          <w:ilvl w:val="0"/>
-          <w:numId w:val="42"/>
-        </w:numPr>
-        <w:spacing w:after="0" w:line="240" w:lineRule="auto"/>
-        <w:jc w:val="both"/>
-        <w:rPr>
-          <w:rFonts w:ascii="Times New Roman" w:hAnsi="Times New Roman" w:cs="Times New Roman"/>
-          <w:sz w:val="28"/>
-          <w:szCs w:val="28"/>
-        </w:rPr>
-      </w:pPr>
-    </w:p>
-    <w:p>
-      <w:pPr>
-        <w:pStyle w:val="11"/>
-        <w:numPr>
-          <w:ilvl w:val="0"/>
-          <w:numId w:val="42"/>
+          <w:numId w:val="43"/>
+        </w:numPr>
+        <w:spacing w:after="0" w:line="240" w:lineRule="auto"/>
+        <w:jc w:val="both"/>
+        <w:rPr>
+          <w:rFonts w:ascii="Times New Roman" w:hAnsi="Times New Roman" w:cs="Times New Roman"/>
+          <w:sz w:val="28"/>
+          <w:szCs w:val="28"/>
+        </w:rPr>
+      </w:pPr>
+    </w:p>
+    <w:p>
+      <w:pPr>
+        <w:pStyle w:val="11"/>
+        <w:numPr>
+          <w:ilvl w:val="0"/>
+          <w:numId w:val="43"/>
+        </w:numPr>
+        <w:spacing w:after="0" w:line="240" w:lineRule="auto"/>
+        <w:jc w:val="both"/>
+        <w:rPr>
+          <w:rFonts w:ascii="Times New Roman" w:hAnsi="Times New Roman" w:cs="Times New Roman"/>
+          <w:sz w:val="28"/>
+          <w:szCs w:val="28"/>
+        </w:rPr>
+      </w:pPr>
+    </w:p>
+    <w:p>
+      <w:pPr>
+        <w:pStyle w:val="11"/>
+        <w:numPr>
+          <w:ilvl w:val="0"/>
+          <w:numId w:val="43"/>
+        </w:numPr>
+        <w:spacing w:after="0" w:line="240" w:lineRule="auto"/>
+        <w:jc w:val="both"/>
+        <w:rPr>
+          <w:rFonts w:ascii="Times New Roman" w:hAnsi="Times New Roman" w:cs="Times New Roman"/>
+          <w:sz w:val="28"/>
+          <w:szCs w:val="28"/>
+        </w:rPr>
+      </w:pPr>
+    </w:p>
+    <w:p>
+      <w:pPr>
+        <w:pStyle w:val="11"/>
+        <w:numPr>
+          <w:ilvl w:val="0"/>
+          <w:numId w:val="43"/>
+        </w:numPr>
+        <w:spacing w:after="0" w:line="240" w:lineRule="auto"/>
+        <w:jc w:val="both"/>
+        <w:rPr>
+          <w:rFonts w:ascii="Times New Roman" w:hAnsi="Times New Roman" w:cs="Times New Roman"/>
+          <w:sz w:val="28"/>
+          <w:szCs w:val="28"/>
+        </w:rPr>
+      </w:pPr>
+    </w:p>
+    <w:p>
+      <w:pPr>
+        <w:pStyle w:val="11"/>
+        <w:numPr>
+          <w:ilvl w:val="0"/>
+          <w:numId w:val="43"/>
+        </w:numPr>
+        <w:spacing w:after="0" w:line="240" w:lineRule="auto"/>
+        <w:jc w:val="both"/>
+        <w:rPr>
+          <w:rFonts w:ascii="Times New Roman" w:hAnsi="Times New Roman" w:cs="Times New Roman"/>
+          <w:sz w:val="28"/>
+          <w:szCs w:val="28"/>
+        </w:rPr>
+      </w:pPr>
+    </w:p>
+    <w:p>
+      <w:pPr>
+        <w:pStyle w:val="11"/>
+        <w:numPr>
+          <w:ilvl w:val="0"/>
+          <w:numId w:val="43"/>
+        </w:numPr>
+        <w:spacing w:after="0" w:line="240" w:lineRule="auto"/>
+        <w:jc w:val="both"/>
+        <w:rPr>
+          <w:rFonts w:ascii="Times New Roman" w:hAnsi="Times New Roman" w:cs="Times New Roman"/>
+          <w:sz w:val="28"/>
+          <w:szCs w:val="28"/>
+        </w:rPr>
+      </w:pPr>
+    </w:p>
+    <w:p>
+      <w:pPr>
+        <w:pStyle w:val="11"/>
+        <w:numPr>
+          <w:ilvl w:val="0"/>
+          <w:numId w:val="43"/>
+        </w:numPr>
+        <w:spacing w:after="0" w:line="240" w:lineRule="auto"/>
+        <w:jc w:val="both"/>
+        <w:rPr>
+          <w:rFonts w:ascii="Times New Roman" w:hAnsi="Times New Roman" w:cs="Times New Roman"/>
+          <w:sz w:val="28"/>
+          <w:szCs w:val="28"/>
+        </w:rPr>
+      </w:pPr>
+    </w:p>
+    <w:p>
+      <w:pPr>
+        <w:pStyle w:val="11"/>
+        <w:numPr>
+          <w:ilvl w:val="0"/>
+          <w:numId w:val="43"/>
+        </w:numPr>
+        <w:spacing w:after="0" w:line="240" w:lineRule="auto"/>
+        <w:jc w:val="both"/>
+        <w:rPr>
+          <w:rFonts w:ascii="Times New Roman" w:hAnsi="Times New Roman" w:cs="Times New Roman"/>
+          <w:sz w:val="28"/>
+          <w:szCs w:val="28"/>
+        </w:rPr>
+      </w:pPr>
+    </w:p>
+    <w:p>
+      <w:pPr>
+        <w:pStyle w:val="11"/>
+        <w:numPr>
+          <w:ilvl w:val="0"/>
+          <w:numId w:val="43"/>
         </w:numPr>
         <w:spacing w:after="0" w:line="240" w:lineRule="auto"/>
         <w:jc w:val="both"/>
@@ -8828,7 +9212,7 @@
         <w:pStyle w:val="11"/>
         <w:numPr>
           <w:ilvl w:val="0"/>
-          <w:numId w:val="43"/>
+          <w:numId w:val="44"/>
         </w:numPr>
         <w:spacing w:after="0" w:line="240" w:lineRule="auto"/>
         <w:jc w:val="both"/>
@@ -8852,7 +9236,7 @@
         <w:pStyle w:val="11"/>
         <w:numPr>
           <w:ilvl w:val="0"/>
-          <w:numId w:val="43"/>
+          <w:numId w:val="44"/>
         </w:numPr>
         <w:spacing w:after="0" w:line="240" w:lineRule="auto"/>
         <w:jc w:val="both"/>
@@ -8990,7 +9374,7 @@
         <w:pStyle w:val="11"/>
         <w:numPr>
           <w:ilvl w:val="0"/>
-          <w:numId w:val="43"/>
+          <w:numId w:val="44"/>
         </w:numPr>
         <w:spacing w:after="0" w:line="240" w:lineRule="auto"/>
         <w:jc w:val="both"/>
@@ -9014,7 +9398,7 @@
         <w:pStyle w:val="11"/>
         <w:numPr>
           <w:ilvl w:val="0"/>
-          <w:numId w:val="43"/>
+          <w:numId w:val="44"/>
         </w:numPr>
         <w:spacing w:after="0" w:line="240" w:lineRule="auto"/>
         <w:jc w:val="both"/>
@@ -9038,7 +9422,7 @@
         <w:pStyle w:val="11"/>
         <w:numPr>
           <w:ilvl w:val="0"/>
-          <w:numId w:val="43"/>
+          <w:numId w:val="44"/>
         </w:numPr>
         <w:spacing w:after="0" w:line="240" w:lineRule="auto"/>
         <w:jc w:val="both"/>
@@ -9062,7 +9446,7 @@
         <w:pStyle w:val="11"/>
         <w:numPr>
           <w:ilvl w:val="0"/>
-          <w:numId w:val="43"/>
+          <w:numId w:val="44"/>
         </w:numPr>
         <w:spacing w:after="0" w:line="240" w:lineRule="auto"/>
         <w:jc w:val="both"/>
@@ -9086,7 +9470,7 @@
         <w:pStyle w:val="11"/>
         <w:numPr>
           <w:ilvl w:val="0"/>
-          <w:numId w:val="43"/>
+          <w:numId w:val="44"/>
         </w:numPr>
         <w:spacing w:after="0" w:line="240" w:lineRule="auto"/>
         <w:jc w:val="both"/>
@@ -9110,7 +9494,7 @@
         <w:pStyle w:val="11"/>
         <w:numPr>
           <w:ilvl w:val="0"/>
-          <w:numId w:val="43"/>
+          <w:numId w:val="44"/>
         </w:numPr>
         <w:spacing w:after="0" w:line="240" w:lineRule="auto"/>
         <w:jc w:val="both"/>
@@ -9172,87 +9556,87 @@
         <w:pStyle w:val="11"/>
         <w:numPr>
           <w:ilvl w:val="0"/>
-          <w:numId w:val="44"/>
-        </w:numPr>
-        <w:spacing w:after="0" w:line="240" w:lineRule="auto"/>
-        <w:jc w:val="both"/>
-        <w:rPr>
-          <w:rFonts w:ascii="Times New Roman" w:hAnsi="Times New Roman" w:cs="Times New Roman"/>
-          <w:sz w:val="28"/>
-          <w:szCs w:val="28"/>
-        </w:rPr>
-      </w:pPr>
-    </w:p>
-    <w:p>
-      <w:pPr>
-        <w:pStyle w:val="11"/>
-        <w:numPr>
-          <w:ilvl w:val="0"/>
-          <w:numId w:val="44"/>
-        </w:numPr>
-        <w:spacing w:after="0" w:line="240" w:lineRule="auto"/>
-        <w:jc w:val="both"/>
-        <w:rPr>
-          <w:rFonts w:ascii="Times New Roman" w:hAnsi="Times New Roman" w:cs="Times New Roman"/>
-          <w:sz w:val="28"/>
-          <w:szCs w:val="28"/>
-        </w:rPr>
-      </w:pPr>
-    </w:p>
-    <w:p>
-      <w:pPr>
-        <w:pStyle w:val="11"/>
-        <w:numPr>
-          <w:ilvl w:val="0"/>
-          <w:numId w:val="44"/>
-        </w:numPr>
-        <w:spacing w:after="0" w:line="240" w:lineRule="auto"/>
-        <w:jc w:val="both"/>
-        <w:rPr>
-          <w:rFonts w:ascii="Times New Roman" w:hAnsi="Times New Roman" w:cs="Times New Roman"/>
-          <w:sz w:val="28"/>
-          <w:szCs w:val="28"/>
-        </w:rPr>
-      </w:pPr>
-    </w:p>
-    <w:p>
-      <w:pPr>
-        <w:pStyle w:val="11"/>
-        <w:numPr>
-          <w:ilvl w:val="0"/>
-          <w:numId w:val="44"/>
-        </w:numPr>
-        <w:spacing w:after="0" w:line="240" w:lineRule="auto"/>
-        <w:jc w:val="both"/>
-        <w:rPr>
-          <w:rFonts w:ascii="Times New Roman" w:hAnsi="Times New Roman" w:cs="Times New Roman"/>
-          <w:sz w:val="28"/>
-          <w:szCs w:val="28"/>
-        </w:rPr>
-      </w:pPr>
-    </w:p>
-    <w:p>
-      <w:pPr>
-        <w:pStyle w:val="11"/>
-        <w:numPr>
-          <w:ilvl w:val="0"/>
-          <w:numId w:val="44"/>
-        </w:numPr>
-        <w:spacing w:after="0" w:line="240" w:lineRule="auto"/>
-        <w:jc w:val="both"/>
-        <w:rPr>
-          <w:rFonts w:ascii="Times New Roman" w:hAnsi="Times New Roman" w:cs="Times New Roman"/>
-          <w:sz w:val="28"/>
-          <w:szCs w:val="28"/>
-        </w:rPr>
-      </w:pPr>
-    </w:p>
-    <w:p>
-      <w:pPr>
-        <w:pStyle w:val="11"/>
-        <w:numPr>
-          <w:ilvl w:val="0"/>
-          <w:numId w:val="44"/>
+          <w:numId w:val="45"/>
+        </w:numPr>
+        <w:spacing w:after="0" w:line="240" w:lineRule="auto"/>
+        <w:jc w:val="both"/>
+        <w:rPr>
+          <w:rFonts w:ascii="Times New Roman" w:hAnsi="Times New Roman" w:cs="Times New Roman"/>
+          <w:sz w:val="28"/>
+          <w:szCs w:val="28"/>
+        </w:rPr>
+      </w:pPr>
+    </w:p>
+    <w:p>
+      <w:pPr>
+        <w:pStyle w:val="11"/>
+        <w:numPr>
+          <w:ilvl w:val="0"/>
+          <w:numId w:val="45"/>
+        </w:numPr>
+        <w:spacing w:after="0" w:line="240" w:lineRule="auto"/>
+        <w:jc w:val="both"/>
+        <w:rPr>
+          <w:rFonts w:ascii="Times New Roman" w:hAnsi="Times New Roman" w:cs="Times New Roman"/>
+          <w:sz w:val="28"/>
+          <w:szCs w:val="28"/>
+        </w:rPr>
+      </w:pPr>
+    </w:p>
+    <w:p>
+      <w:pPr>
+        <w:pStyle w:val="11"/>
+        <w:numPr>
+          <w:ilvl w:val="0"/>
+          <w:numId w:val="45"/>
+        </w:numPr>
+        <w:spacing w:after="0" w:line="240" w:lineRule="auto"/>
+        <w:jc w:val="both"/>
+        <w:rPr>
+          <w:rFonts w:ascii="Times New Roman" w:hAnsi="Times New Roman" w:cs="Times New Roman"/>
+          <w:sz w:val="28"/>
+          <w:szCs w:val="28"/>
+        </w:rPr>
+      </w:pPr>
+    </w:p>
+    <w:p>
+      <w:pPr>
+        <w:pStyle w:val="11"/>
+        <w:numPr>
+          <w:ilvl w:val="0"/>
+          <w:numId w:val="45"/>
+        </w:numPr>
+        <w:spacing w:after="0" w:line="240" w:lineRule="auto"/>
+        <w:jc w:val="both"/>
+        <w:rPr>
+          <w:rFonts w:ascii="Times New Roman" w:hAnsi="Times New Roman" w:cs="Times New Roman"/>
+          <w:sz w:val="28"/>
+          <w:szCs w:val="28"/>
+        </w:rPr>
+      </w:pPr>
+    </w:p>
+    <w:p>
+      <w:pPr>
+        <w:pStyle w:val="11"/>
+        <w:numPr>
+          <w:ilvl w:val="0"/>
+          <w:numId w:val="45"/>
+        </w:numPr>
+        <w:spacing w:after="0" w:line="240" w:lineRule="auto"/>
+        <w:jc w:val="both"/>
+        <w:rPr>
+          <w:rFonts w:ascii="Times New Roman" w:hAnsi="Times New Roman" w:cs="Times New Roman"/>
+          <w:sz w:val="28"/>
+          <w:szCs w:val="28"/>
+        </w:rPr>
+      </w:pPr>
+    </w:p>
+    <w:p>
+      <w:pPr>
+        <w:pStyle w:val="11"/>
+        <w:numPr>
+          <w:ilvl w:val="0"/>
+          <w:numId w:val="45"/>
         </w:numPr>
         <w:spacing w:after="0" w:line="240" w:lineRule="auto"/>
         <w:jc w:val="both"/>
@@ -9417,7 +9801,7 @@
         <w:pStyle w:val="11"/>
         <w:numPr>
           <w:ilvl w:val="0"/>
-          <w:numId w:val="45"/>
+          <w:numId w:val="46"/>
         </w:numPr>
         <w:spacing w:after="0" w:line="240" w:lineRule="auto"/>
         <w:jc w:val="both"/>
@@ -9441,7 +9825,7 @@
         <w:pStyle w:val="11"/>
         <w:numPr>
           <w:ilvl w:val="0"/>
-          <w:numId w:val="45"/>
+          <w:numId w:val="46"/>
         </w:numPr>
         <w:spacing w:after="0" w:line="240" w:lineRule="auto"/>
         <w:jc w:val="both"/>
@@ -9465,7 +9849,7 @@
         <w:pStyle w:val="11"/>
         <w:numPr>
           <w:ilvl w:val="0"/>
-          <w:numId w:val="45"/>
+          <w:numId w:val="46"/>
         </w:numPr>
         <w:spacing w:after="0" w:line="240" w:lineRule="auto"/>
         <w:jc w:val="both"/>
@@ -9489,7 +9873,7 @@
         <w:pStyle w:val="11"/>
         <w:numPr>
           <w:ilvl w:val="0"/>
-          <w:numId w:val="45"/>
+          <w:numId w:val="46"/>
         </w:numPr>
         <w:spacing w:after="0" w:line="240" w:lineRule="auto"/>
         <w:jc w:val="both"/>
@@ -9513,7 +9897,7 @@
         <w:pStyle w:val="11"/>
         <w:numPr>
           <w:ilvl w:val="0"/>
-          <w:numId w:val="45"/>
+          <w:numId w:val="46"/>
         </w:numPr>
         <w:spacing w:after="0" w:line="240" w:lineRule="auto"/>
         <w:jc w:val="both"/>
@@ -9537,7 +9921,7 @@
         <w:pStyle w:val="11"/>
         <w:numPr>
           <w:ilvl w:val="0"/>
-          <w:numId w:val="45"/>
+          <w:numId w:val="46"/>
         </w:numPr>
         <w:spacing w:after="0" w:line="240" w:lineRule="auto"/>
         <w:jc w:val="both"/>
@@ -9561,7 +9945,7 @@
         <w:pStyle w:val="11"/>
         <w:numPr>
           <w:ilvl w:val="0"/>
-          <w:numId w:val="45"/>
+          <w:numId w:val="46"/>
         </w:numPr>
         <w:spacing w:after="0" w:line="240" w:lineRule="auto"/>
         <w:jc w:val="both"/>
@@ -9585,7 +9969,7 @@
         <w:pStyle w:val="11"/>
         <w:numPr>
           <w:ilvl w:val="0"/>
-          <w:numId w:val="45"/>
+          <w:numId w:val="46"/>
         </w:numPr>
         <w:spacing w:after="0" w:line="240" w:lineRule="auto"/>
         <w:jc w:val="both"/>
@@ -9649,71 +10033,71 @@
         <w:pStyle w:val="11"/>
         <w:numPr>
           <w:ilvl w:val="0"/>
-          <w:numId w:val="46"/>
-        </w:numPr>
-        <w:spacing w:after="0" w:line="240" w:lineRule="auto"/>
-        <w:jc w:val="both"/>
-        <w:rPr>
-          <w:rFonts w:ascii="Times New Roman" w:hAnsi="Times New Roman" w:cs="Times New Roman"/>
-          <w:sz w:val="28"/>
-          <w:szCs w:val="28"/>
-        </w:rPr>
-      </w:pPr>
-    </w:p>
-    <w:p>
-      <w:pPr>
-        <w:pStyle w:val="11"/>
-        <w:numPr>
-          <w:ilvl w:val="0"/>
-          <w:numId w:val="46"/>
-        </w:numPr>
-        <w:spacing w:after="0" w:line="240" w:lineRule="auto"/>
-        <w:jc w:val="both"/>
-        <w:rPr>
-          <w:rFonts w:ascii="Times New Roman" w:hAnsi="Times New Roman" w:cs="Times New Roman"/>
-          <w:sz w:val="28"/>
-          <w:szCs w:val="28"/>
-        </w:rPr>
-      </w:pPr>
-    </w:p>
-    <w:p>
-      <w:pPr>
-        <w:pStyle w:val="11"/>
-        <w:numPr>
-          <w:ilvl w:val="0"/>
-          <w:numId w:val="46"/>
-        </w:numPr>
-        <w:spacing w:after="0" w:line="240" w:lineRule="auto"/>
-        <w:jc w:val="both"/>
-        <w:rPr>
-          <w:rFonts w:ascii="Times New Roman" w:hAnsi="Times New Roman" w:cs="Times New Roman"/>
-          <w:sz w:val="28"/>
-          <w:szCs w:val="28"/>
-        </w:rPr>
-      </w:pPr>
-    </w:p>
-    <w:p>
-      <w:pPr>
-        <w:pStyle w:val="11"/>
-        <w:numPr>
-          <w:ilvl w:val="0"/>
-          <w:numId w:val="46"/>
-        </w:numPr>
-        <w:spacing w:after="0" w:line="240" w:lineRule="auto"/>
-        <w:jc w:val="both"/>
-        <w:rPr>
-          <w:rFonts w:ascii="Times New Roman" w:hAnsi="Times New Roman" w:cs="Times New Roman"/>
-          <w:sz w:val="28"/>
-          <w:szCs w:val="28"/>
-        </w:rPr>
-      </w:pPr>
-    </w:p>
-    <w:p>
-      <w:pPr>
-        <w:pStyle w:val="11"/>
-        <w:numPr>
-          <w:ilvl w:val="0"/>
-          <w:numId w:val="46"/>
+          <w:numId w:val="47"/>
+        </w:numPr>
+        <w:spacing w:after="0" w:line="240" w:lineRule="auto"/>
+        <w:jc w:val="both"/>
+        <w:rPr>
+          <w:rFonts w:ascii="Times New Roman" w:hAnsi="Times New Roman" w:cs="Times New Roman"/>
+          <w:sz w:val="28"/>
+          <w:szCs w:val="28"/>
+        </w:rPr>
+      </w:pPr>
+    </w:p>
+    <w:p>
+      <w:pPr>
+        <w:pStyle w:val="11"/>
+        <w:numPr>
+          <w:ilvl w:val="0"/>
+          <w:numId w:val="47"/>
+        </w:numPr>
+        <w:spacing w:after="0" w:line="240" w:lineRule="auto"/>
+        <w:jc w:val="both"/>
+        <w:rPr>
+          <w:rFonts w:ascii="Times New Roman" w:hAnsi="Times New Roman" w:cs="Times New Roman"/>
+          <w:sz w:val="28"/>
+          <w:szCs w:val="28"/>
+        </w:rPr>
+      </w:pPr>
+    </w:p>
+    <w:p>
+      <w:pPr>
+        <w:pStyle w:val="11"/>
+        <w:numPr>
+          <w:ilvl w:val="0"/>
+          <w:numId w:val="47"/>
+        </w:numPr>
+        <w:spacing w:after="0" w:line="240" w:lineRule="auto"/>
+        <w:jc w:val="both"/>
+        <w:rPr>
+          <w:rFonts w:ascii="Times New Roman" w:hAnsi="Times New Roman" w:cs="Times New Roman"/>
+          <w:sz w:val="28"/>
+          <w:szCs w:val="28"/>
+        </w:rPr>
+      </w:pPr>
+    </w:p>
+    <w:p>
+      <w:pPr>
+        <w:pStyle w:val="11"/>
+        <w:numPr>
+          <w:ilvl w:val="0"/>
+          <w:numId w:val="47"/>
+        </w:numPr>
+        <w:spacing w:after="0" w:line="240" w:lineRule="auto"/>
+        <w:jc w:val="both"/>
+        <w:rPr>
+          <w:rFonts w:ascii="Times New Roman" w:hAnsi="Times New Roman" w:cs="Times New Roman"/>
+          <w:sz w:val="28"/>
+          <w:szCs w:val="28"/>
+        </w:rPr>
+      </w:pPr>
+    </w:p>
+    <w:p>
+      <w:pPr>
+        <w:pStyle w:val="11"/>
+        <w:numPr>
+          <w:ilvl w:val="0"/>
+          <w:numId w:val="47"/>
         </w:numPr>
         <w:spacing w:after="0" w:line="240" w:lineRule="auto"/>
         <w:jc w:val="both"/>
@@ -9856,7 +10240,7 @@
         <w:pStyle w:val="11"/>
         <w:numPr>
           <w:ilvl w:val="0"/>
-          <w:numId w:val="47"/>
+          <w:numId w:val="48"/>
         </w:numPr>
         <w:spacing w:after="0" w:line="240" w:lineRule="auto"/>
         <w:jc w:val="both"/>
@@ -9960,7 +10344,7 @@
         <w:pStyle w:val="11"/>
         <w:numPr>
           <w:ilvl w:val="0"/>
-          <w:numId w:val="47"/>
+          <w:numId w:val="48"/>
         </w:numPr>
         <w:spacing w:after="0" w:line="240" w:lineRule="auto"/>
         <w:jc w:val="both"/>
@@ -9984,7 +10368,7 @@
         <w:pStyle w:val="11"/>
         <w:numPr>
           <w:ilvl w:val="0"/>
-          <w:numId w:val="47"/>
+          <w:numId w:val="48"/>
         </w:numPr>
         <w:spacing w:after="0" w:line="240" w:lineRule="auto"/>
         <w:jc w:val="both"/>
@@ -10046,7 +10430,7 @@
         <w:pStyle w:val="11"/>
         <w:numPr>
           <w:ilvl w:val="0"/>
-          <w:numId w:val="48"/>
+          <w:numId w:val="49"/>
         </w:numPr>
         <w:spacing w:after="0" w:line="240" w:lineRule="auto"/>
         <w:jc w:val="both"/>
@@ -10123,7 +10507,7 @@
         <w:pStyle w:val="11"/>
         <w:numPr>
           <w:ilvl w:val="0"/>
-          <w:numId w:val="49"/>
+          <w:numId w:val="50"/>
         </w:numPr>
         <w:spacing w:after="0" w:line="240" w:lineRule="auto"/>
         <w:jc w:val="both"/>
@@ -10247,6 +10631,18 @@
 <file path=word/numbering.xml><?xml version="1.0" encoding="utf-8"?>
 <w:numbering xmlns:wpc="http://schemas.microsoft.com/office/word/2010/wordprocessingCanvas" xmlns:mc="http://schemas.openxmlformats.org/markup-compatibility/2006" xmlns:o="urn:schemas-microsoft-com:office:office" xmlns:r="http://schemas.openxmlformats.org/officeDocument/2006/relationships" xmlns:m="http://schemas.openxmlformats.org/officeDocument/2006/math" xmlns:v="urn:schemas-microsoft-com:vml" xmlns:wp14="http://schemas.microsoft.com/office/word/2010/wordprocessingDrawing" xmlns:wp="http://schemas.openxmlformats.org/drawingml/2006/wordprocessingDrawing" xmlns:w10="urn:schemas-microsoft-com:office:word" xmlns:w="http://schemas.openxmlformats.org/wordprocessingml/2006/main" xmlns:w14="http://schemas.microsoft.com/office/word/2010/wordml" xmlns:wpg="http://schemas.microsoft.com/office/word/2010/wordprocessingGroup" xmlns:wpi="http://schemas.microsoft.com/office/word/2010/wordprocessingInk" xmlns:wne="http://schemas.microsoft.com/office/word/2006/wordml" xmlns:wps="http://schemas.microsoft.com/office/word/2010/wordprocessingShape" xmlns:wpsCustomData="http://www.wps.cn/officeDocument/2013/wpsCustomData" mc:Ignorable="w14 wp14">
   <w:abstractNum w:abstractNumId="0">
+    <w:nsid w:val="F3978BF3"/>
+    <w:multiLevelType w:val="singleLevel"/>
+    <w:tmpl w:val="F3978BF3"/>
+    <w:lvl w:ilvl="0" w:tentative="0">
+      <w:start w:val="3"/>
+      <w:numFmt w:val="decimal"/>
+      <w:suff w:val="space"/>
+      <w:lvlText w:val="%1)"/>
+      <w:lvlJc w:val="left"/>
+    </w:lvl>
+  </w:abstractNum>
+  <w:abstractNum w:abstractNumId="1">
     <w:nsid w:val="00321DE7"/>
     <w:multiLevelType w:val="multilevel"/>
     <w:tmpl w:val="00321DE7"/>
@@ -10332,7 +10728,7 @@
       </w:pPr>
     </w:lvl>
   </w:abstractNum>
-  <w:abstractNum w:abstractNumId="1">
+  <w:abstractNum w:abstractNumId="2">
     <w:nsid w:val="02732B69"/>
     <w:multiLevelType w:val="multilevel"/>
     <w:tmpl w:val="02732B69"/>
@@ -10421,7 +10817,7 @@
       </w:pPr>
     </w:lvl>
   </w:abstractNum>
-  <w:abstractNum w:abstractNumId="2">
+  <w:abstractNum w:abstractNumId="3">
     <w:nsid w:val="05A0782F"/>
     <w:multiLevelType w:val="multilevel"/>
     <w:tmpl w:val="05A0782F"/>
@@ -10510,7 +10906,7 @@
       </w:pPr>
     </w:lvl>
   </w:abstractNum>
-  <w:abstractNum w:abstractNumId="3">
+  <w:abstractNum w:abstractNumId="4">
     <w:nsid w:val="0C0C55E4"/>
     <w:multiLevelType w:val="multilevel"/>
     <w:tmpl w:val="0C0C55E4"/>
@@ -10599,7 +10995,7 @@
       </w:pPr>
     </w:lvl>
   </w:abstractNum>
-  <w:abstractNum w:abstractNumId="4">
+  <w:abstractNum w:abstractNumId="5">
     <w:nsid w:val="0C8F09BF"/>
     <w:multiLevelType w:val="multilevel"/>
     <w:tmpl w:val="0C8F09BF"/>
@@ -10688,7 +11084,7 @@
       </w:pPr>
     </w:lvl>
   </w:abstractNum>
-  <w:abstractNum w:abstractNumId="5">
+  <w:abstractNum w:abstractNumId="6">
     <w:nsid w:val="0E4C3F31"/>
     <w:multiLevelType w:val="multilevel"/>
     <w:tmpl w:val="0E4C3F31"/>
@@ -10777,7 +11173,7 @@
       </w:pPr>
     </w:lvl>
   </w:abstractNum>
-  <w:abstractNum w:abstractNumId="6">
+  <w:abstractNum w:abstractNumId="7">
     <w:nsid w:val="10791583"/>
     <w:multiLevelType w:val="multilevel"/>
     <w:tmpl w:val="10791583"/>
@@ -10866,7 +11262,7 @@
       </w:pPr>
     </w:lvl>
   </w:abstractNum>
-  <w:abstractNum w:abstractNumId="7">
+  <w:abstractNum w:abstractNumId="8">
     <w:nsid w:val="143572A9"/>
     <w:multiLevelType w:val="multilevel"/>
     <w:tmpl w:val="143572A9"/>
@@ -10956,7 +11352,7 @@
       </w:pPr>
     </w:lvl>
   </w:abstractNum>
-  <w:abstractNum w:abstractNumId="8">
+  <w:abstractNum w:abstractNumId="9">
     <w:nsid w:val="1F1C332E"/>
     <w:multiLevelType w:val="multilevel"/>
     <w:tmpl w:val="1F1C332E"/>
@@ -11045,7 +11441,7 @@
       </w:pPr>
     </w:lvl>
   </w:abstractNum>
-  <w:abstractNum w:abstractNumId="9">
+  <w:abstractNum w:abstractNumId="10">
     <w:nsid w:val="203844B3"/>
     <w:multiLevelType w:val="multilevel"/>
     <w:tmpl w:val="203844B3"/>
@@ -11158,7 +11554,7 @@
       </w:rPr>
     </w:lvl>
   </w:abstractNum>
-  <w:abstractNum w:abstractNumId="10">
+  <w:abstractNum w:abstractNumId="11">
     <w:nsid w:val="27842570"/>
     <w:multiLevelType w:val="multilevel"/>
     <w:tmpl w:val="27842570"/>
@@ -11247,7 +11643,7 @@
       </w:pPr>
     </w:lvl>
   </w:abstractNum>
-  <w:abstractNum w:abstractNumId="11">
+  <w:abstractNum w:abstractNumId="12">
     <w:nsid w:val="29641B7C"/>
     <w:multiLevelType w:val="multilevel"/>
     <w:tmpl w:val="29641B7C"/>
@@ -11336,7 +11732,7 @@
       </w:pPr>
     </w:lvl>
   </w:abstractNum>
-  <w:abstractNum w:abstractNumId="12">
+  <w:abstractNum w:abstractNumId="13">
     <w:nsid w:val="2B6A2CF2"/>
     <w:multiLevelType w:val="multilevel"/>
     <w:tmpl w:val="2B6A2CF2"/>
@@ -11422,7 +11818,7 @@
       </w:pPr>
     </w:lvl>
   </w:abstractNum>
-  <w:abstractNum w:abstractNumId="13">
+  <w:abstractNum w:abstractNumId="14">
     <w:nsid w:val="311D5A3E"/>
     <w:multiLevelType w:val="multilevel"/>
     <w:tmpl w:val="311D5A3E"/>
@@ -11508,7 +11904,7 @@
       </w:pPr>
     </w:lvl>
   </w:abstractNum>
-  <w:abstractNum w:abstractNumId="14">
+  <w:abstractNum w:abstractNumId="15">
     <w:nsid w:val="314B3F5B"/>
     <w:multiLevelType w:val="multilevel"/>
     <w:tmpl w:val="314B3F5B"/>
@@ -11597,7 +11993,7 @@
       </w:pPr>
     </w:lvl>
   </w:abstractNum>
-  <w:abstractNum w:abstractNumId="15">
+  <w:abstractNum w:abstractNumId="16">
     <w:nsid w:val="353F66CB"/>
     <w:multiLevelType w:val="multilevel"/>
     <w:tmpl w:val="353F66CB"/>
@@ -11686,7 +12082,7 @@
       </w:pPr>
     </w:lvl>
   </w:abstractNum>
-  <w:abstractNum w:abstractNumId="16">
+  <w:abstractNum w:abstractNumId="17">
     <w:nsid w:val="37876FDD"/>
     <w:multiLevelType w:val="multilevel"/>
     <w:tmpl w:val="37876FDD"/>
@@ -11775,7 +12171,7 @@
       </w:pPr>
     </w:lvl>
   </w:abstractNum>
-  <w:abstractNum w:abstractNumId="17">
+  <w:abstractNum w:abstractNumId="18">
     <w:nsid w:val="383B7E7E"/>
     <w:multiLevelType w:val="multilevel"/>
     <w:tmpl w:val="383B7E7E"/>
@@ -11864,7 +12260,7 @@
       </w:pPr>
     </w:lvl>
   </w:abstractNum>
-  <w:abstractNum w:abstractNumId="18">
+  <w:abstractNum w:abstractNumId="19">
     <w:nsid w:val="3D3E3131"/>
     <w:multiLevelType w:val="multilevel"/>
     <w:tmpl w:val="3D3E3131"/>
@@ -11953,7 +12349,7 @@
       </w:pPr>
     </w:lvl>
   </w:abstractNum>
-  <w:abstractNum w:abstractNumId="19">
+  <w:abstractNum w:abstractNumId="20">
     <w:nsid w:val="41DF4E57"/>
     <w:multiLevelType w:val="multilevel"/>
     <w:tmpl w:val="41DF4E57"/>
@@ -12042,7 +12438,7 @@
       </w:pPr>
     </w:lvl>
   </w:abstractNum>
-  <w:abstractNum w:abstractNumId="20">
+  <w:abstractNum w:abstractNumId="21">
     <w:nsid w:val="428A6670"/>
     <w:multiLevelType w:val="multilevel"/>
     <w:tmpl w:val="428A6670"/>
@@ -12155,7 +12551,7 @@
       </w:rPr>
     </w:lvl>
   </w:abstractNum>
-  <w:abstractNum w:abstractNumId="21">
+  <w:abstractNum w:abstractNumId="22">
     <w:nsid w:val="45633B61"/>
     <w:multiLevelType w:val="multilevel"/>
     <w:tmpl w:val="45633B61"/>
@@ -12244,7 +12640,7 @@
       </w:pPr>
     </w:lvl>
   </w:abstractNum>
-  <w:abstractNum w:abstractNumId="22">
+  <w:abstractNum w:abstractNumId="23">
     <w:nsid w:val="46B4214E"/>
     <w:multiLevelType w:val="multilevel"/>
     <w:tmpl w:val="46B4214E"/>
@@ -12333,7 +12729,7 @@
       </w:pPr>
     </w:lvl>
   </w:abstractNum>
-  <w:abstractNum w:abstractNumId="23">
+  <w:abstractNum w:abstractNumId="24">
     <w:nsid w:val="47EB50DB"/>
     <w:multiLevelType w:val="multilevel"/>
     <w:tmpl w:val="47EB50DB"/>
@@ -12422,7 +12818,7 @@
       </w:pPr>
     </w:lvl>
   </w:abstractNum>
-  <w:abstractNum w:abstractNumId="24">
+  <w:abstractNum w:abstractNumId="25">
     <w:nsid w:val="4A597A98"/>
     <w:multiLevelType w:val="multilevel"/>
     <w:tmpl w:val="4A597A98"/>
@@ -12508,7 +12904,7 @@
       </w:pPr>
     </w:lvl>
   </w:abstractNum>
-  <w:abstractNum w:abstractNumId="25">
+  <w:abstractNum w:abstractNumId="26">
     <w:nsid w:val="4B402877"/>
     <w:multiLevelType w:val="multilevel"/>
     <w:tmpl w:val="4B402877"/>
@@ -12594,7 +12990,7 @@
       </w:pPr>
     </w:lvl>
   </w:abstractNum>
-  <w:abstractNum w:abstractNumId="26">
+  <w:abstractNum w:abstractNumId="27">
     <w:nsid w:val="4EFD12E2"/>
     <w:multiLevelType w:val="multilevel"/>
     <w:tmpl w:val="4EFD12E2"/>
@@ -12683,7 +13079,7 @@
       </w:pPr>
     </w:lvl>
   </w:abstractNum>
-  <w:abstractNum w:abstractNumId="27">
+  <w:abstractNum w:abstractNumId="28">
     <w:nsid w:val="5186434D"/>
     <w:multiLevelType w:val="multilevel"/>
     <w:tmpl w:val="5186434D"/>
@@ -12772,7 +13168,7 @@
       </w:pPr>
     </w:lvl>
   </w:abstractNum>
-  <w:abstractNum w:abstractNumId="28">
+  <w:abstractNum w:abstractNumId="29">
     <w:nsid w:val="51ED31E7"/>
     <w:multiLevelType w:val="multilevel"/>
     <w:tmpl w:val="51ED31E7"/>
@@ -12861,7 +13257,7 @@
       </w:pPr>
     </w:lvl>
   </w:abstractNum>
-  <w:abstractNum w:abstractNumId="29">
+  <w:abstractNum w:abstractNumId="30">
     <w:nsid w:val="562A54E7"/>
     <w:multiLevelType w:val="multilevel"/>
     <w:tmpl w:val="562A54E7"/>
@@ -12947,7 +13343,7 @@
       </w:pPr>
     </w:lvl>
   </w:abstractNum>
-  <w:abstractNum w:abstractNumId="30">
+  <w:abstractNum w:abstractNumId="31">
     <w:nsid w:val="5BB02D54"/>
     <w:multiLevelType w:val="multilevel"/>
     <w:tmpl w:val="5BB02D54"/>
@@ -13036,7 +13432,7 @@
       </w:pPr>
     </w:lvl>
   </w:abstractNum>
-  <w:abstractNum w:abstractNumId="31">
+  <w:abstractNum w:abstractNumId="32">
     <w:nsid w:val="5C0F7F18"/>
     <w:multiLevelType w:val="multilevel"/>
     <w:tmpl w:val="5C0F7F18"/>
@@ -13125,7 +13521,7 @@
       </w:pPr>
     </w:lvl>
   </w:abstractNum>
-  <w:abstractNum w:abstractNumId="32">
+  <w:abstractNum w:abstractNumId="33">
     <w:nsid w:val="5D2D63E8"/>
     <w:multiLevelType w:val="multilevel"/>
     <w:tmpl w:val="5D2D63E8"/>
@@ -13214,7 +13610,7 @@
       </w:pPr>
     </w:lvl>
   </w:abstractNum>
-  <w:abstractNum w:abstractNumId="33">
+  <w:abstractNum w:abstractNumId="34">
     <w:nsid w:val="5F2D1940"/>
     <w:multiLevelType w:val="multilevel"/>
     <w:tmpl w:val="5F2D1940"/>
@@ -13300,7 +13696,7 @@
       </w:pPr>
     </w:lvl>
   </w:abstractNum>
-  <w:abstractNum w:abstractNumId="34">
+  <w:abstractNum w:abstractNumId="35">
     <w:nsid w:val="60782F22"/>
     <w:multiLevelType w:val="multilevel"/>
     <w:tmpl w:val="60782F22"/>
@@ -13386,7 +13782,7 @@
       </w:pPr>
     </w:lvl>
   </w:abstractNum>
-  <w:abstractNum w:abstractNumId="35">
+  <w:abstractNum w:abstractNumId="36">
     <w:nsid w:val="609A42FC"/>
     <w:multiLevelType w:val="multilevel"/>
     <w:tmpl w:val="609A42FC"/>
@@ -13475,7 +13871,7 @@
       </w:pPr>
     </w:lvl>
   </w:abstractNum>
-  <w:abstractNum w:abstractNumId="36">
+  <w:abstractNum w:abstractNumId="37">
     <w:nsid w:val="630F79F3"/>
     <w:multiLevelType w:val="multilevel"/>
     <w:tmpl w:val="630F79F3"/>
@@ -13564,7 +13960,7 @@
       </w:pPr>
     </w:lvl>
   </w:abstractNum>
-  <w:abstractNum w:abstractNumId="37">
+  <w:abstractNum w:abstractNumId="38">
     <w:nsid w:val="63737904"/>
     <w:multiLevelType w:val="multilevel"/>
     <w:tmpl w:val="63737904"/>
@@ -13653,7 +14049,7 @@
       </w:pPr>
     </w:lvl>
   </w:abstractNum>
-  <w:abstractNum w:abstractNumId="38">
+  <w:abstractNum w:abstractNumId="39">
     <w:nsid w:val="676F6503"/>
     <w:multiLevelType w:val="multilevel"/>
     <w:tmpl w:val="676F6503"/>
@@ -13742,7 +14138,7 @@
       </w:pPr>
     </w:lvl>
   </w:abstractNum>
-  <w:abstractNum w:abstractNumId="39">
+  <w:abstractNum w:abstractNumId="40">
     <w:nsid w:val="723D571F"/>
     <w:multiLevelType w:val="multilevel"/>
     <w:tmpl w:val="723D571F"/>
@@ -13831,7 +14227,7 @@
       </w:pPr>
     </w:lvl>
   </w:abstractNum>
-  <w:abstractNum w:abstractNumId="40">
+  <w:abstractNum w:abstractNumId="41">
     <w:nsid w:val="73B009B3"/>
     <w:multiLevelType w:val="multilevel"/>
     <w:tmpl w:val="73B009B3"/>
@@ -13917,7 +14313,7 @@
       </w:pPr>
     </w:lvl>
   </w:abstractNum>
-  <w:abstractNum w:abstractNumId="41">
+  <w:abstractNum w:abstractNumId="42">
     <w:nsid w:val="745B0B48"/>
     <w:multiLevelType w:val="multilevel"/>
     <w:tmpl w:val="745B0B48"/>
@@ -14003,7 +14399,7 @@
       </w:pPr>
     </w:lvl>
   </w:abstractNum>
-  <w:abstractNum w:abstractNumId="42">
+  <w:abstractNum w:abstractNumId="43">
     <w:nsid w:val="74D71A8E"/>
     <w:multiLevelType w:val="multilevel"/>
     <w:tmpl w:val="74D71A8E"/>
@@ -14089,7 +14485,7 @@
       </w:pPr>
     </w:lvl>
   </w:abstractNum>
-  <w:abstractNum w:abstractNumId="43">
+  <w:abstractNum w:abstractNumId="44">
     <w:nsid w:val="757552D7"/>
     <w:multiLevelType w:val="multilevel"/>
     <w:tmpl w:val="757552D7"/>
@@ -14178,7 +14574,7 @@
       </w:pPr>
     </w:lvl>
   </w:abstractNum>
-  <w:abstractNum w:abstractNumId="44">
+  <w:abstractNum w:abstractNumId="45">
     <w:nsid w:val="79532DC7"/>
     <w:multiLevelType w:val="multilevel"/>
     <w:tmpl w:val="79532DC7"/>
@@ -14267,7 +14663,7 @@
       </w:pPr>
     </w:lvl>
   </w:abstractNum>
-  <w:abstractNum w:abstractNumId="45">
+  <w:abstractNum w:abstractNumId="46">
     <w:nsid w:val="7C9C3AF7"/>
     <w:multiLevelType w:val="multilevel"/>
     <w:tmpl w:val="7C9C3AF7"/>
@@ -14356,7 +14752,7 @@
       </w:pPr>
     </w:lvl>
   </w:abstractNum>
-  <w:abstractNum w:abstractNumId="46">
+  <w:abstractNum w:abstractNumId="47">
     <w:nsid w:val="7DA04354"/>
     <w:multiLevelType w:val="multilevel"/>
     <w:tmpl w:val="7DA04354"/>
@@ -14442,7 +14838,7 @@
       </w:pPr>
     </w:lvl>
   </w:abstractNum>
-  <w:abstractNum w:abstractNumId="47">
+  <w:abstractNum w:abstractNumId="48">
     <w:nsid w:val="7DEB636B"/>
     <w:multiLevelType w:val="multilevel"/>
     <w:tmpl w:val="7DEB636B"/>
@@ -14531,7 +14927,7 @@
       </w:pPr>
     </w:lvl>
   </w:abstractNum>
-  <w:abstractNum w:abstractNumId="48">
+  <w:abstractNum w:abstractNumId="49">
     <w:nsid w:val="7E0D06E4"/>
     <w:multiLevelType w:val="multilevel"/>
     <w:tmpl w:val="7E0D06E4"/>
@@ -14621,151 +15017,154 @@
     </w:lvl>
   </w:abstractNum>
   <w:num w:numId="1">
+    <w:abstractNumId w:val="21"/>
+  </w:num>
+  <w:num w:numId="2">
+    <w:abstractNumId w:val="14"/>
+  </w:num>
+  <w:num w:numId="3">
+    <w:abstractNumId w:val="11"/>
+  </w:num>
+  <w:num w:numId="4">
+    <w:abstractNumId w:val="10"/>
+  </w:num>
+  <w:num w:numId="5">
+    <w:abstractNumId w:val="38"/>
+  </w:num>
+  <w:num w:numId="6">
+    <w:abstractNumId w:val="42"/>
+  </w:num>
+  <w:num w:numId="7">
+    <w:abstractNumId w:val="35"/>
+  </w:num>
+  <w:num w:numId="8">
+    <w:abstractNumId w:val="5"/>
+  </w:num>
+  <w:num w:numId="9">
+    <w:abstractNumId w:val="22"/>
+  </w:num>
+  <w:num w:numId="10">
+    <w:abstractNumId w:val="29"/>
+  </w:num>
+  <w:num w:numId="11">
+    <w:abstractNumId w:val="36"/>
+  </w:num>
+  <w:num w:numId="12">
+    <w:abstractNumId w:val="39"/>
+  </w:num>
+  <w:num w:numId="13">
+    <w:abstractNumId w:val="25"/>
+  </w:num>
+  <w:num w:numId="14">
+    <w:abstractNumId w:val="40"/>
+  </w:num>
+  <w:num w:numId="15">
+    <w:abstractNumId w:val="46"/>
+  </w:num>
+  <w:num w:numId="16">
+    <w:abstractNumId w:val="28"/>
+  </w:num>
+  <w:num w:numId="17">
+    <w:abstractNumId w:val="13"/>
+  </w:num>
+  <w:num w:numId="18">
+    <w:abstractNumId w:val="4"/>
+  </w:num>
+  <w:num w:numId="19">
+    <w:abstractNumId w:val="49"/>
+  </w:num>
+  <w:num w:numId="20">
+    <w:abstractNumId w:val="24"/>
+  </w:num>
+  <w:num w:numId="21">
     <w:abstractNumId w:val="20"/>
   </w:num>
-  <w:num w:numId="2">
-    <w:abstractNumId w:val="13"/>
+  <w:num w:numId="22">
+    <w:abstractNumId w:val="2"/>
   </w:num>
-  <w:num w:numId="3">
-    <w:abstractNumId w:val="10"/>
+  <w:num w:numId="23">
+    <w:abstractNumId w:val="17"/>
   </w:num>
-  <w:num w:numId="4">
-    <w:abstractNumId w:val="9"/>
+  <w:num w:numId="24">
+    <w:abstractNumId w:val="47"/>
   </w:num>
-  <w:num w:numId="5">
-    <w:abstractNumId w:val="37"/>
-  </w:num>
-  <w:num w:numId="6">
-    <w:abstractNumId w:val="41"/>
-  </w:num>
-  <w:num w:numId="7">
-    <w:abstractNumId w:val="34"/>
-  </w:num>
-  <w:num w:numId="8">
-    <w:abstractNumId w:val="4"/>
-  </w:num>
-  <w:num w:numId="9">
-    <w:abstractNumId w:val="21"/>
-  </w:num>
-  <w:num w:numId="10">
-    <w:abstractNumId w:val="28"/>
-  </w:num>
-  <w:num w:numId="11">
-    <w:abstractNumId w:val="35"/>
-  </w:num>
-  <w:num w:numId="12">
-    <w:abstractNumId w:val="38"/>
-  </w:num>
-  <w:num w:numId="13">
-    <w:abstractNumId w:val="24"/>
-  </w:num>
-  <w:num w:numId="14">
-    <w:abstractNumId w:val="39"/>
-  </w:num>
-  <w:num w:numId="15">
-    <w:abstractNumId w:val="45"/>
-  </w:num>
-  <w:num w:numId="16">
-    <w:abstractNumId w:val="27"/>
-  </w:num>
-  <w:num w:numId="17">
-    <w:abstractNumId w:val="12"/>
-  </w:num>
-  <w:num w:numId="18">
+  <w:num w:numId="25">
     <w:abstractNumId w:val="3"/>
   </w:num>
-  <w:num w:numId="19">
-    <w:abstractNumId w:val="48"/>
+  <w:num w:numId="26">
+    <w:abstractNumId w:val="0"/>
   </w:num>
-  <w:num w:numId="20">
+  <w:num w:numId="27">
     <w:abstractNumId w:val="23"/>
   </w:num>
-  <w:num w:numId="21">
-    <w:abstractNumId w:val="19"/>
-  </w:num>
-  <w:num w:numId="22">
-    <w:abstractNumId w:val="1"/>
-  </w:num>
-  <w:num w:numId="23">
+  <w:num w:numId="28">
     <w:abstractNumId w:val="16"/>
-  </w:num>
-  <w:num w:numId="24">
-    <w:abstractNumId w:val="46"/>
-  </w:num>
-  <w:num w:numId="25">
-    <w:abstractNumId w:val="2"/>
-  </w:num>
-  <w:num w:numId="26">
-    <w:abstractNumId w:val="15"/>
-  </w:num>
-  <w:num w:numId="27">
-    <w:abstractNumId w:val="31"/>
-  </w:num>
-  <w:num w:numId="28">
-    <w:abstractNumId w:val="43"/>
   </w:num>
   <w:num w:numId="29">
     <w:abstractNumId w:val="32"/>
   </w:num>
   <w:num w:numId="30">
-    <w:abstractNumId w:val="5"/>
+    <w:abstractNumId w:val="44"/>
   </w:num>
   <w:num w:numId="31">
-    <w:abstractNumId w:val="11"/>
+    <w:abstractNumId w:val="33"/>
   </w:num>
   <w:num w:numId="32">
-    <w:abstractNumId w:val="22"/>
+    <w:abstractNumId w:val="48"/>
   </w:num>
   <w:num w:numId="33">
+    <w:abstractNumId w:val="6"/>
+  </w:num>
+  <w:num w:numId="34">
+    <w:abstractNumId w:val="12"/>
+  </w:num>
+  <w:num w:numId="35">
+    <w:abstractNumId w:val="9"/>
+  </w:num>
+  <w:num w:numId="36">
+    <w:abstractNumId w:val="27"/>
+  </w:num>
+  <w:num w:numId="37">
+    <w:abstractNumId w:val="34"/>
+  </w:num>
+  <w:num w:numId="38">
+    <w:abstractNumId w:val="37"/>
+  </w:num>
+  <w:num w:numId="39">
+    <w:abstractNumId w:val="41"/>
+  </w:num>
+  <w:num w:numId="40">
+    <w:abstractNumId w:val="7"/>
+  </w:num>
+  <w:num w:numId="41">
+    <w:abstractNumId w:val="19"/>
+  </w:num>
+  <w:num w:numId="42">
+    <w:abstractNumId w:val="26"/>
+  </w:num>
+  <w:num w:numId="43">
+    <w:abstractNumId w:val="31"/>
+  </w:num>
+  <w:num w:numId="44">
+    <w:abstractNumId w:val="45"/>
+  </w:num>
+  <w:num w:numId="45">
+    <w:abstractNumId w:val="30"/>
+  </w:num>
+  <w:num w:numId="46">
     <w:abstractNumId w:val="8"/>
   </w:num>
-  <w:num w:numId="34">
-    <w:abstractNumId w:val="26"/>
+  <w:num w:numId="47">
+    <w:abstractNumId w:val="43"/>
   </w:num>
-  <w:num w:numId="35">
-    <w:abstractNumId w:val="33"/>
-  </w:num>
-  <w:num w:numId="36">
-    <w:abstractNumId w:val="36"/>
-  </w:num>
-  <w:num w:numId="37">
-    <w:abstractNumId w:val="40"/>
-  </w:num>
-  <w:num w:numId="38">
-    <w:abstractNumId w:val="6"/>
-  </w:num>
-  <w:num w:numId="39">
-    <w:abstractNumId w:val="47"/>
-  </w:num>
-  <w:num w:numId="40">
+  <w:num w:numId="48">
     <w:abstractNumId w:val="18"/>
   </w:num>
-  <w:num w:numId="41">
-    <w:abstractNumId w:val="25"/>
+  <w:num w:numId="49">
+    <w:abstractNumId w:val="1"/>
   </w:num>
-  <w:num w:numId="42">
-    <w:abstractNumId w:val="30"/>
-  </w:num>
-  <w:num w:numId="43">
-    <w:abstractNumId w:val="44"/>
-  </w:num>
-  <w:num w:numId="44">
-    <w:abstractNumId w:val="29"/>
-  </w:num>
-  <w:num w:numId="45">
-    <w:abstractNumId w:val="7"/>
-  </w:num>
-  <w:num w:numId="46">
-    <w:abstractNumId w:val="42"/>
-  </w:num>
-  <w:num w:numId="47">
-    <w:abstractNumId w:val="17"/>
-  </w:num>
-  <w:num w:numId="48">
-    <w:abstractNumId w:val="0"/>
-  </w:num>
-  <w:num w:numId="49">
-    <w:abstractNumId w:val="14"/>
+  <w:num w:numId="50">
+    <w:abstractNumId w:val="15"/>
   </w:num>
 </w:numbering>
 </file>
@@ -14801,7 +15200,7 @@
     <w:lsdException w:uiPriority="99" w:name="index 8"/>
     <w:lsdException w:uiPriority="99" w:name="index 9"/>
     <w:lsdException w:uiPriority="39" w:name="toc 1"/>
-    <w:lsdException w:uiPriority="39" w:semiHidden="0" w:name="toc 2"/>
+    <w:lsdException w:qFormat="1" w:uiPriority="39" w:semiHidden="0" w:name="toc 2"/>
     <w:lsdException w:uiPriority="39" w:name="toc 3"/>
     <w:lsdException w:uiPriority="39" w:name="toc 4"/>
     <w:lsdException w:uiPriority="39" w:name="toc 5"/>
@@ -15134,6 +15533,7 @@
     <w:basedOn w:val="1"/>
     <w:next w:val="1"/>
     <w:unhideWhenUsed/>
+    <w:qFormat/>
     <w:uiPriority w:val="39"/>
     <w:pPr>
       <w:spacing w:after="100"/>

</xml_diff>